<commit_message>
version 1 du doc de projet publiée. (màj...)
</commit_message>
<xml_diff>
--- a/doc/Documentation de projet Version 1.docx
+++ b/doc/Documentation de projet Version 1.docx
@@ -377,26 +377,29 @@
                           <w:p>
                             <w:pPr>
                               <w:pStyle w:val="Help"/>
+                              <w:rPr>
+                                <w:lang w:val="de-CH"/>
+                              </w:rPr>
                             </w:pPr>
                             <w:r>
-                              <w:t>Roland</w:t>
-                            </w:r>
-                            <w:r>
-                              <w:t xml:space="preserve">, </w:t>
-                            </w:r>
-                            <w:r>
-                              <w:t>Samuel</w:t>
+                              <w:rPr>
+                                <w:lang w:val="de-CH"/>
+                              </w:rPr>
+                              <w:t>Roland, Samuel</w:t>
                             </w:r>
                           </w:p>
                           <w:p>
                             <w:pPr>
                               <w:pStyle w:val="Help"/>
+                              <w:rPr>
+                                <w:lang w:val="de-CH"/>
+                              </w:rPr>
                             </w:pPr>
                             <w:r>
-                              <w:t>s</w:t>
-                            </w:r>
-                            <w:r>
-                              <w:t>amuel.roland@cpnv.ch</w:t>
+                              <w:rPr>
+                                <w:lang w:val="de-CH"/>
+                              </w:rPr>
+                              <w:t>samuel.roland@cpnv.ch</w:t>
                             </w:r>
                           </w:p>
                         </w:txbxContent>
@@ -428,26 +431,29 @@
                     <w:p>
                       <w:pPr>
                         <w:pStyle w:val="Help"/>
+                        <w:rPr>
+                          <w:lang w:val="de-CH"/>
+                        </w:rPr>
                       </w:pPr>
                       <w:r>
-                        <w:t>Roland</w:t>
-                      </w:r>
-                      <w:r>
-                        <w:t xml:space="preserve">, </w:t>
-                      </w:r>
-                      <w:r>
-                        <w:t>Samuel</w:t>
+                        <w:rPr>
+                          <w:lang w:val="de-CH"/>
+                        </w:rPr>
+                        <w:t>Roland, Samuel</w:t>
                       </w:r>
                     </w:p>
                     <w:p>
                       <w:pPr>
                         <w:pStyle w:val="Help"/>
+                        <w:rPr>
+                          <w:lang w:val="de-CH"/>
+                        </w:rPr>
                       </w:pPr>
                       <w:r>
-                        <w:t>s</w:t>
-                      </w:r>
-                      <w:r>
-                        <w:t>amuel.roland@cpnv.ch</w:t>
+                        <w:rPr>
+                          <w:lang w:val="de-CH"/>
+                        </w:rPr>
+                        <w:t>samuel.roland@cpnv.ch</w:t>
                       </w:r>
                     </w:p>
                   </w:txbxContent>
@@ -666,8 +672,14 @@
                             <w:pPr>
                               <w:pStyle w:val="Help"/>
                               <w:jc w:val="center"/>
+                              <w:rPr>
+                                <w:color w:val="000000" w:themeColor="text1"/>
+                              </w:rPr>
                             </w:pPr>
                             <w:r>
+                              <w:rPr>
+                                <w:color w:val="000000" w:themeColor="text1"/>
+                              </w:rPr>
                               <w:t>SI-MI1A</w:t>
                             </w:r>
                           </w:p>
@@ -675,14 +687,23 @@
                             <w:pPr>
                               <w:pStyle w:val="Help"/>
                               <w:jc w:val="center"/>
+                              <w:rPr>
+                                <w:color w:val="000000" w:themeColor="text1"/>
+                              </w:rPr>
                             </w:pPr>
                           </w:p>
                           <w:p>
                             <w:pPr>
                               <w:pStyle w:val="Help"/>
                               <w:jc w:val="center"/>
+                              <w:rPr>
+                                <w:color w:val="000000" w:themeColor="text1"/>
+                              </w:rPr>
                             </w:pPr>
                             <w:r>
+                              <w:rPr>
+                                <w:color w:val="000000" w:themeColor="text1"/>
+                              </w:rPr>
                               <w:t>17 mars 2019</w:t>
                             </w:r>
                           </w:p>
@@ -712,8 +733,14 @@
                       <w:pPr>
                         <w:pStyle w:val="Help"/>
                         <w:jc w:val="center"/>
+                        <w:rPr>
+                          <w:color w:val="000000" w:themeColor="text1"/>
+                        </w:rPr>
                       </w:pPr>
                       <w:r>
+                        <w:rPr>
+                          <w:color w:val="000000" w:themeColor="text1"/>
+                        </w:rPr>
                         <w:t>SI-MI1A</w:t>
                       </w:r>
                     </w:p>
@@ -721,14 +748,23 @@
                       <w:pPr>
                         <w:pStyle w:val="Help"/>
                         <w:jc w:val="center"/>
+                        <w:rPr>
+                          <w:color w:val="000000" w:themeColor="text1"/>
+                        </w:rPr>
                       </w:pPr>
                     </w:p>
                     <w:p>
                       <w:pPr>
                         <w:pStyle w:val="Help"/>
                         <w:jc w:val="center"/>
+                        <w:rPr>
+                          <w:color w:val="000000" w:themeColor="text1"/>
+                        </w:rPr>
                       </w:pPr>
                       <w:r>
+                        <w:rPr>
+                          <w:color w:val="000000" w:themeColor="text1"/>
+                        </w:rPr>
                         <w:t>17 mars 2019</w:t>
                       </w:r>
                     </w:p>
@@ -762,7 +798,9 @@
         <w:pStyle w:val="TM1"/>
         <w:rPr>
           <w:rFonts w:asciiTheme="minorHAnsi" w:eastAsiaTheme="minorEastAsia" w:hAnsiTheme="minorHAnsi" w:cstheme="minorBidi"/>
-          <w:szCs w:val="24"/>
+          <w:sz w:val="22"/>
+          <w:szCs w:val="22"/>
+          <w:lang w:val="fr-CH" w:eastAsia="fr-CH"/>
         </w:rPr>
       </w:pPr>
       <w:r>
@@ -780,7 +818,7 @@
       <w:r>
         <w:fldChar w:fldCharType="separate"/>
       </w:r>
-      <w:hyperlink w:anchor="_Toc2333847" w:history="1">
+      <w:hyperlink w:anchor="_Toc3792868" w:history="1">
         <w:r>
           <w:rPr>
             <w:rStyle w:val="Lienhypertexte"/>
@@ -790,7 +828,9 @@
         <w:r>
           <w:rPr>
             <w:rFonts w:asciiTheme="minorHAnsi" w:eastAsiaTheme="minorEastAsia" w:hAnsiTheme="minorHAnsi" w:cstheme="minorBidi"/>
-            <w:szCs w:val="24"/>
+            <w:sz w:val="22"/>
+            <w:szCs w:val="22"/>
+            <w:lang w:val="fr-CH" w:eastAsia="fr-CH"/>
           </w:rPr>
           <w:tab/>
         </w:r>
@@ -816,7 +856,7 @@
           <w:rPr>
             <w:webHidden/>
           </w:rPr>
-          <w:instrText xml:space="preserve"> PAGEREF _Toc2333847 \h </w:instrText>
+          <w:instrText xml:space="preserve"> PAGEREF _Toc3792868 \h </w:instrText>
         </w:r>
         <w:r>
           <w:rPr>
@@ -833,7 +873,7 @@
           <w:rPr>
             <w:webHidden/>
           </w:rPr>
-          <w:t>3</w:t>
+          <w:t>4</w:t>
         </w:r>
         <w:r>
           <w:rPr>
@@ -853,10 +893,12 @@
         <w:rPr>
           <w:rFonts w:asciiTheme="minorHAnsi" w:eastAsiaTheme="minorEastAsia" w:hAnsiTheme="minorHAnsi" w:cstheme="minorBidi"/>
           <w:noProof/>
-          <w:szCs w:val="24"/>
-        </w:rPr>
-      </w:pPr>
-      <w:hyperlink w:anchor="_Toc2333848" w:history="1">
+          <w:sz w:val="22"/>
+          <w:szCs w:val="22"/>
+          <w:lang w:val="fr-CH" w:eastAsia="fr-CH"/>
+        </w:rPr>
+      </w:pPr>
+      <w:hyperlink w:anchor="_Toc3792869" w:history="1">
         <w:r>
           <w:rPr>
             <w:rStyle w:val="Lienhypertexte"/>
@@ -869,7 +911,9 @@
           <w:rPr>
             <w:rFonts w:asciiTheme="minorHAnsi" w:eastAsiaTheme="minorEastAsia" w:hAnsiTheme="minorHAnsi" w:cstheme="minorBidi"/>
             <w:noProof/>
-            <w:szCs w:val="24"/>
+            <w:sz w:val="22"/>
+            <w:szCs w:val="22"/>
+            <w:lang w:val="fr-CH" w:eastAsia="fr-CH"/>
           </w:rPr>
           <w:tab/>
         </w:r>
@@ -900,7 +944,7 @@
             <w:noProof/>
             <w:webHidden/>
           </w:rPr>
-          <w:instrText xml:space="preserve"> PAGEREF _Toc2333848 \h </w:instrText>
+          <w:instrText xml:space="preserve"> PAGEREF _Toc3792869 \h </w:instrText>
         </w:r>
         <w:r>
           <w:rPr>
@@ -920,7 +964,7 @@
             <w:noProof/>
             <w:webHidden/>
           </w:rPr>
-          <w:t>3</w:t>
+          <w:t>4</w:t>
         </w:r>
         <w:r>
           <w:rPr>
@@ -941,10 +985,12 @@
         <w:rPr>
           <w:rFonts w:asciiTheme="minorHAnsi" w:eastAsiaTheme="minorEastAsia" w:hAnsiTheme="minorHAnsi" w:cstheme="minorBidi"/>
           <w:noProof/>
-          <w:szCs w:val="24"/>
-        </w:rPr>
-      </w:pPr>
-      <w:hyperlink w:anchor="_Toc2333849" w:history="1">
+          <w:sz w:val="22"/>
+          <w:szCs w:val="22"/>
+          <w:lang w:val="fr-CH" w:eastAsia="fr-CH"/>
+        </w:rPr>
+      </w:pPr>
+      <w:hyperlink w:anchor="_Toc3792870" w:history="1">
         <w:r>
           <w:rPr>
             <w:rStyle w:val="Lienhypertexte"/>
@@ -957,7 +1003,9 @@
           <w:rPr>
             <w:rFonts w:asciiTheme="minorHAnsi" w:eastAsiaTheme="minorEastAsia" w:hAnsiTheme="minorHAnsi" w:cstheme="minorBidi"/>
             <w:noProof/>
-            <w:szCs w:val="24"/>
+            <w:sz w:val="22"/>
+            <w:szCs w:val="22"/>
+            <w:lang w:val="fr-CH" w:eastAsia="fr-CH"/>
           </w:rPr>
           <w:tab/>
         </w:r>
@@ -988,7 +1036,7 @@
             <w:noProof/>
             <w:webHidden/>
           </w:rPr>
-          <w:instrText xml:space="preserve"> PAGEREF _Toc2333849 \h </w:instrText>
+          <w:instrText xml:space="preserve"> PAGEREF _Toc3792870 \h </w:instrText>
         </w:r>
         <w:r>
           <w:rPr>
@@ -1008,7 +1056,7 @@
             <w:noProof/>
             <w:webHidden/>
           </w:rPr>
-          <w:t>3</w:t>
+          <w:t>4</w:t>
         </w:r>
         <w:r>
           <w:rPr>
@@ -1029,10 +1077,12 @@
         <w:rPr>
           <w:rFonts w:asciiTheme="minorHAnsi" w:eastAsiaTheme="minorEastAsia" w:hAnsiTheme="minorHAnsi" w:cstheme="minorBidi"/>
           <w:noProof/>
-          <w:szCs w:val="24"/>
-        </w:rPr>
-      </w:pPr>
-      <w:hyperlink w:anchor="_Toc2333850" w:history="1">
+          <w:sz w:val="22"/>
+          <w:szCs w:val="22"/>
+          <w:lang w:val="fr-CH" w:eastAsia="fr-CH"/>
+        </w:rPr>
+      </w:pPr>
+      <w:hyperlink w:anchor="_Toc3792871" w:history="1">
         <w:r>
           <w:rPr>
             <w:rStyle w:val="Lienhypertexte"/>
@@ -1045,7 +1095,9 @@
           <w:rPr>
             <w:rFonts w:asciiTheme="minorHAnsi" w:eastAsiaTheme="minorEastAsia" w:hAnsiTheme="minorHAnsi" w:cstheme="minorBidi"/>
             <w:noProof/>
-            <w:szCs w:val="24"/>
+            <w:sz w:val="22"/>
+            <w:szCs w:val="22"/>
+            <w:lang w:val="fr-CH" w:eastAsia="fr-CH"/>
           </w:rPr>
           <w:tab/>
         </w:r>
@@ -1076,7 +1128,7 @@
             <w:noProof/>
             <w:webHidden/>
           </w:rPr>
-          <w:instrText xml:space="preserve"> PAGEREF _Toc2333850 \h </w:instrText>
+          <w:instrText xml:space="preserve"> PAGEREF _Toc3792871 \h </w:instrText>
         </w:r>
         <w:r>
           <w:rPr>
@@ -1096,7 +1148,7 @@
             <w:noProof/>
             <w:webHidden/>
           </w:rPr>
-          <w:t>3</w:t>
+          <w:t>4</w:t>
         </w:r>
         <w:r>
           <w:rPr>
@@ -1117,10 +1169,12 @@
         <w:rPr>
           <w:rFonts w:asciiTheme="minorHAnsi" w:eastAsiaTheme="minorEastAsia" w:hAnsiTheme="minorHAnsi" w:cstheme="minorBidi"/>
           <w:noProof/>
-          <w:szCs w:val="24"/>
-        </w:rPr>
-      </w:pPr>
-      <w:hyperlink w:anchor="_Toc2333851" w:history="1">
+          <w:sz w:val="22"/>
+          <w:szCs w:val="22"/>
+          <w:lang w:val="fr-CH" w:eastAsia="fr-CH"/>
+        </w:rPr>
+      </w:pPr>
+      <w:hyperlink w:anchor="_Toc3792872" w:history="1">
         <w:r>
           <w:rPr>
             <w:rStyle w:val="Lienhypertexte"/>
@@ -1133,7 +1187,9 @@
           <w:rPr>
             <w:rFonts w:asciiTheme="minorHAnsi" w:eastAsiaTheme="minorEastAsia" w:hAnsiTheme="minorHAnsi" w:cstheme="minorBidi"/>
             <w:noProof/>
-            <w:szCs w:val="24"/>
+            <w:sz w:val="22"/>
+            <w:szCs w:val="22"/>
+            <w:lang w:val="fr-CH" w:eastAsia="fr-CH"/>
           </w:rPr>
           <w:tab/>
         </w:r>
@@ -1164,7 +1220,7 @@
             <w:noProof/>
             <w:webHidden/>
           </w:rPr>
-          <w:instrText xml:space="preserve"> PAGEREF _Toc2333851 \h </w:instrText>
+          <w:instrText xml:space="preserve"> PAGEREF _Toc3792872 \h </w:instrText>
         </w:r>
         <w:r>
           <w:rPr>
@@ -1184,11 +1240,146 @@
             <w:noProof/>
             <w:webHidden/>
           </w:rPr>
+          <w:t>5</w:t>
+        </w:r>
+        <w:r>
+          <w:rPr>
+            <w:noProof/>
+            <w:webHidden/>
+          </w:rPr>
+          <w:fldChar w:fldCharType="end"/>
+        </w:r>
+      </w:hyperlink>
+    </w:p>
+    <w:p>
+      <w:pPr>
+        <w:pStyle w:val="TM1"/>
+        <w:rPr>
+          <w:rFonts w:asciiTheme="minorHAnsi" w:eastAsiaTheme="minorEastAsia" w:hAnsiTheme="minorHAnsi" w:cstheme="minorBidi"/>
+          <w:sz w:val="22"/>
+          <w:szCs w:val="22"/>
+          <w:lang w:val="fr-CH" w:eastAsia="fr-CH"/>
+        </w:rPr>
+      </w:pPr>
+      <w:hyperlink w:anchor="_Toc3792873" w:history="1">
+        <w:r>
+          <w:rPr>
+            <w:rStyle w:val="Lienhypertexte"/>
+          </w:rPr>
+          <w:t>2</w:t>
+        </w:r>
+        <w:r>
+          <w:rPr>
+            <w:webHidden/>
+          </w:rPr>
+          <w:tab/>
+        </w:r>
+        <w:r>
+          <w:rPr>
+            <w:webHidden/>
+          </w:rPr>
+          <w:fldChar w:fldCharType="begin"/>
+        </w:r>
+        <w:r>
+          <w:rPr>
+            <w:webHidden/>
+          </w:rPr>
+          <w:instrText xml:space="preserve"> PAGEREF _Toc3792873 \h </w:instrText>
+        </w:r>
+        <w:r>
+          <w:rPr>
+            <w:webHidden/>
+          </w:rPr>
+        </w:r>
+        <w:r>
+          <w:rPr>
+            <w:webHidden/>
+          </w:rPr>
+          <w:fldChar w:fldCharType="separate"/>
+        </w:r>
+        <w:r>
+          <w:rPr>
+            <w:webHidden/>
+          </w:rPr>
+          <w:t>5</w:t>
+        </w:r>
+        <w:r>
+          <w:rPr>
+            <w:webHidden/>
+          </w:rPr>
+          <w:fldChar w:fldCharType="end"/>
+        </w:r>
+      </w:hyperlink>
+    </w:p>
+    <w:p>
+      <w:pPr>
+        <w:pStyle w:val="TM1"/>
+        <w:rPr>
+          <w:rFonts w:asciiTheme="minorHAnsi" w:eastAsiaTheme="minorEastAsia" w:hAnsiTheme="minorHAnsi" w:cstheme="minorBidi"/>
+          <w:sz w:val="22"/>
+          <w:szCs w:val="22"/>
+          <w:lang w:val="fr-CH" w:eastAsia="fr-CH"/>
+        </w:rPr>
+      </w:pPr>
+      <w:hyperlink w:anchor="_Toc3792874" w:history="1">
+        <w:r>
+          <w:rPr>
+            <w:rStyle w:val="Lienhypertexte"/>
+          </w:rPr>
           <w:t>3</w:t>
         </w:r>
         <w:r>
           <w:rPr>
-            <w:noProof/>
+            <w:rFonts w:asciiTheme="minorHAnsi" w:eastAsiaTheme="minorEastAsia" w:hAnsiTheme="minorHAnsi" w:cstheme="minorBidi"/>
+            <w:sz w:val="22"/>
+            <w:szCs w:val="22"/>
+            <w:lang w:val="fr-CH" w:eastAsia="fr-CH"/>
+          </w:rPr>
+          <w:tab/>
+        </w:r>
+        <w:r>
+          <w:rPr>
+            <w:rStyle w:val="Lienhypertexte"/>
+          </w:rPr>
+          <w:t>Analyse</w:t>
+        </w:r>
+        <w:r>
+          <w:rPr>
+            <w:webHidden/>
+          </w:rPr>
+          <w:tab/>
+        </w:r>
+        <w:r>
+          <w:rPr>
+            <w:webHidden/>
+          </w:rPr>
+          <w:fldChar w:fldCharType="begin"/>
+        </w:r>
+        <w:r>
+          <w:rPr>
+            <w:webHidden/>
+          </w:rPr>
+          <w:instrText xml:space="preserve"> PAGEREF _Toc3792874 \h </w:instrText>
+        </w:r>
+        <w:r>
+          <w:rPr>
+            <w:webHidden/>
+          </w:rPr>
+        </w:r>
+        <w:r>
+          <w:rPr>
+            <w:webHidden/>
+          </w:rPr>
+          <w:fldChar w:fldCharType="separate"/>
+        </w:r>
+        <w:r>
+          <w:rPr>
+            <w:webHidden/>
+          </w:rPr>
+          <w:t>5</w:t>
+        </w:r>
+        <w:r>
+          <w:rPr>
             <w:webHidden/>
           </w:rPr>
           <w:fldChar w:fldCharType="end"/>
@@ -1200,20 +1391,25 @@
         <w:pStyle w:val="TM1"/>
         <w:rPr>
           <w:rFonts w:asciiTheme="minorHAnsi" w:eastAsiaTheme="minorEastAsia" w:hAnsiTheme="minorHAnsi" w:cstheme="minorBidi"/>
-          <w:szCs w:val="24"/>
-        </w:rPr>
-      </w:pPr>
-      <w:hyperlink w:anchor="_Toc2333852" w:history="1">
+          <w:sz w:val="22"/>
+          <w:szCs w:val="22"/>
+          <w:lang w:val="fr-CH" w:eastAsia="fr-CH"/>
+        </w:rPr>
+      </w:pPr>
+      <w:hyperlink w:anchor="_Toc3792875" w:history="1">
         <w:r>
           <w:rPr>
             <w:rStyle w:val="Lienhypertexte"/>
-          </w:rPr>
-          <w:t>2</w:t>
+            <w:i/>
+          </w:rPr>
+          <w:t>4</w:t>
         </w:r>
         <w:r>
           <w:rPr>
             <w:rFonts w:asciiTheme="minorHAnsi" w:eastAsiaTheme="minorEastAsia" w:hAnsiTheme="minorHAnsi" w:cstheme="minorBidi"/>
-            <w:szCs w:val="24"/>
+            <w:sz w:val="22"/>
+            <w:szCs w:val="22"/>
+            <w:lang w:val="fr-CH" w:eastAsia="fr-CH"/>
           </w:rPr>
           <w:tab/>
         </w:r>
@@ -1221,7 +1417,7 @@
           <w:rPr>
             <w:rStyle w:val="Lienhypertexte"/>
           </w:rPr>
-          <w:t>Analyse</w:t>
+          <w:t>Use cases et scénarios</w:t>
         </w:r>
         <w:r>
           <w:rPr>
@@ -1239,7 +1435,7 @@
           <w:rPr>
             <w:webHidden/>
           </w:rPr>
-          <w:instrText xml:space="preserve"> PAGEREF _Toc2333852 \h </w:instrText>
+          <w:instrText xml:space="preserve"> PAGEREF _Toc3792875 \h </w:instrText>
         </w:r>
         <w:r>
           <w:rPr>
@@ -1256,7 +1452,7 @@
           <w:rPr>
             <w:webHidden/>
           </w:rPr>
-          <w:t>3</w:t>
+          <w:t>5</w:t>
         </w:r>
         <w:r>
           <w:rPr>
@@ -1276,33 +1472,37 @@
         <w:rPr>
           <w:rFonts w:asciiTheme="minorHAnsi" w:eastAsiaTheme="minorEastAsia" w:hAnsiTheme="minorHAnsi" w:cstheme="minorBidi"/>
           <w:noProof/>
-          <w:szCs w:val="24"/>
-        </w:rPr>
-      </w:pPr>
-      <w:hyperlink w:anchor="_Toc2333853" w:history="1">
+          <w:sz w:val="22"/>
+          <w:szCs w:val="22"/>
+          <w:lang w:val="fr-CH" w:eastAsia="fr-CH"/>
+        </w:rPr>
+      </w:pPr>
+      <w:hyperlink w:anchor="_Toc3792876" w:history="1">
         <w:r>
           <w:rPr>
             <w:rStyle w:val="Lienhypertexte"/>
-            <w:iCs/>
-            <w:noProof/>
-          </w:rPr>
-          <w:t>2.1</w:t>
+            <w:noProof/>
+            <w:lang w:val="fr-CH" w:eastAsia="en-US"/>
+          </w:rPr>
+          <w:t>4.1</w:t>
         </w:r>
         <w:r>
           <w:rPr>
             <w:rFonts w:asciiTheme="minorHAnsi" w:eastAsiaTheme="minorEastAsia" w:hAnsiTheme="minorHAnsi" w:cstheme="minorBidi"/>
             <w:noProof/>
-            <w:szCs w:val="24"/>
+            <w:sz w:val="22"/>
+            <w:szCs w:val="22"/>
+            <w:lang w:val="fr-CH" w:eastAsia="fr-CH"/>
           </w:rPr>
           <w:tab/>
         </w:r>
         <w:r>
           <w:rPr>
             <w:rStyle w:val="Lienhypertexte"/>
-            <w:iCs/>
-            <w:noProof/>
-          </w:rPr>
-          <w:t>Use cases et scénarios</w:t>
+            <w:noProof/>
+            <w:lang w:val="fr-CH" w:eastAsia="en-US"/>
+          </w:rPr>
+          <w:t>Apprendre à jouer</w:t>
         </w:r>
         <w:r>
           <w:rPr>
@@ -1323,7 +1523,7 @@
             <w:noProof/>
             <w:webHidden/>
           </w:rPr>
-          <w:instrText xml:space="preserve"> PAGEREF _Toc2333853 \h </w:instrText>
+          <w:instrText xml:space="preserve"> PAGEREF _Toc3792876 \h </w:instrText>
         </w:r>
         <w:r>
           <w:rPr>
@@ -1343,7 +1543,7 @@
             <w:noProof/>
             <w:webHidden/>
           </w:rPr>
-          <w:t>4</w:t>
+          <w:t>5</w:t>
         </w:r>
         <w:r>
           <w:rPr>
@@ -1364,23 +1564,27 @@
         <w:rPr>
           <w:rFonts w:asciiTheme="minorHAnsi" w:eastAsiaTheme="minorEastAsia" w:hAnsiTheme="minorHAnsi" w:cstheme="minorBidi"/>
           <w:noProof/>
-          <w:szCs w:val="24"/>
-        </w:rPr>
-      </w:pPr>
-      <w:hyperlink w:anchor="_Toc2333854" w:history="1">
+          <w:sz w:val="22"/>
+          <w:szCs w:val="22"/>
+          <w:lang w:val="fr-CH" w:eastAsia="fr-CH"/>
+        </w:rPr>
+      </w:pPr>
+      <w:hyperlink w:anchor="_Toc3792877" w:history="1">
         <w:r>
           <w:rPr>
             <w:rStyle w:val="Lienhypertexte"/>
             <w:noProof/>
-            <w:lang w:val="en"/>
-          </w:rPr>
-          <w:t>2.1.1</w:t>
+            <w:lang w:val="fr-CH" w:eastAsia="en-US"/>
+          </w:rPr>
+          <w:t>4.1.1</w:t>
         </w:r>
         <w:r>
           <w:rPr>
             <w:rFonts w:asciiTheme="minorHAnsi" w:eastAsiaTheme="minorEastAsia" w:hAnsiTheme="minorHAnsi" w:cstheme="minorBidi"/>
             <w:noProof/>
-            <w:szCs w:val="24"/>
+            <w:sz w:val="22"/>
+            <w:szCs w:val="22"/>
+            <w:lang w:val="fr-CH" w:eastAsia="fr-CH"/>
           </w:rPr>
           <w:tab/>
         </w:r>
@@ -1388,9 +1592,9 @@
           <w:rPr>
             <w:rStyle w:val="Lienhypertexte"/>
             <w:noProof/>
-            <w:lang w:val="en"/>
-          </w:rPr>
-          <w:t>(Use case 1)</w:t>
+            <w:lang w:val="fr-CH" w:eastAsia="en-US"/>
+          </w:rPr>
+          <w:t>Démarrer et lire les règles</w:t>
         </w:r>
         <w:r>
           <w:rPr>
@@ -1411,7 +1615,7 @@
             <w:noProof/>
             <w:webHidden/>
           </w:rPr>
-          <w:instrText xml:space="preserve"> PAGEREF _Toc2333854 \h </w:instrText>
+          <w:instrText xml:space="preserve"> PAGEREF _Toc3792877 \h </w:instrText>
         </w:r>
         <w:r>
           <w:rPr>
@@ -1431,7 +1635,7 @@
             <w:noProof/>
             <w:webHidden/>
           </w:rPr>
-          <w:t>4</w:t>
+          <w:t>5</w:t>
         </w:r>
         <w:r>
           <w:rPr>
@@ -1452,23 +1656,27 @@
         <w:rPr>
           <w:rFonts w:asciiTheme="minorHAnsi" w:eastAsiaTheme="minorEastAsia" w:hAnsiTheme="minorHAnsi" w:cstheme="minorBidi"/>
           <w:noProof/>
-          <w:szCs w:val="24"/>
-        </w:rPr>
-      </w:pPr>
-      <w:hyperlink w:anchor="_Toc2333855" w:history="1">
+          <w:sz w:val="22"/>
+          <w:szCs w:val="22"/>
+          <w:lang w:val="fr-CH" w:eastAsia="fr-CH"/>
+        </w:rPr>
+      </w:pPr>
+      <w:hyperlink w:anchor="_Toc3792878" w:history="1">
         <w:r>
           <w:rPr>
             <w:rStyle w:val="Lienhypertexte"/>
             <w:noProof/>
-            <w:lang w:val="en"/>
-          </w:rPr>
-          <w:t>2.1.2</w:t>
+            <w:lang w:val="fr-CH" w:eastAsia="en-US"/>
+          </w:rPr>
+          <w:t>4.1.2</w:t>
         </w:r>
         <w:r>
           <w:rPr>
             <w:rFonts w:asciiTheme="minorHAnsi" w:eastAsiaTheme="minorEastAsia" w:hAnsiTheme="minorHAnsi" w:cstheme="minorBidi"/>
             <w:noProof/>
-            <w:szCs w:val="24"/>
+            <w:sz w:val="22"/>
+            <w:szCs w:val="22"/>
+            <w:lang w:val="fr-CH" w:eastAsia="fr-CH"/>
           </w:rPr>
           <w:tab/>
         </w:r>
@@ -1476,9 +1684,9 @@
           <w:rPr>
             <w:rStyle w:val="Lienhypertexte"/>
             <w:noProof/>
-            <w:lang w:val="en"/>
-          </w:rPr>
-          <w:t>(Use case 2)</w:t>
+            <w:lang w:val="fr-CH" w:eastAsia="en-US"/>
+          </w:rPr>
+          <w:t>Démarrer sans lire les règles</w:t>
         </w:r>
         <w:r>
           <w:rPr>
@@ -1499,7 +1707,7 @@
             <w:noProof/>
             <w:webHidden/>
           </w:rPr>
-          <w:instrText xml:space="preserve"> PAGEREF _Toc2333855 \h </w:instrText>
+          <w:instrText xml:space="preserve"> PAGEREF _Toc3792878 \h </w:instrText>
         </w:r>
         <w:r>
           <w:rPr>
@@ -1519,7 +1727,99 @@
             <w:noProof/>
             <w:webHidden/>
           </w:rPr>
-          <w:t>4</w:t>
+          <w:t>6</w:t>
+        </w:r>
+        <w:r>
+          <w:rPr>
+            <w:noProof/>
+            <w:webHidden/>
+          </w:rPr>
+          <w:fldChar w:fldCharType="end"/>
+        </w:r>
+      </w:hyperlink>
+    </w:p>
+    <w:p>
+      <w:pPr>
+        <w:pStyle w:val="TM2"/>
+        <w:tabs>
+          <w:tab w:val="left" w:pos="800"/>
+          <w:tab w:val="right" w:leader="dot" w:pos="9060"/>
+        </w:tabs>
+        <w:rPr>
+          <w:rFonts w:asciiTheme="minorHAnsi" w:eastAsiaTheme="minorEastAsia" w:hAnsiTheme="minorHAnsi" w:cstheme="minorBidi"/>
+          <w:noProof/>
+          <w:sz w:val="22"/>
+          <w:szCs w:val="22"/>
+          <w:lang w:val="fr-CH" w:eastAsia="fr-CH"/>
+        </w:rPr>
+      </w:pPr>
+      <w:hyperlink w:anchor="_Toc3792879" w:history="1">
+        <w:r>
+          <w:rPr>
+            <w:rStyle w:val="Lienhypertexte"/>
+            <w:noProof/>
+            <w:lang w:val="fr-CH" w:eastAsia="en-US"/>
+          </w:rPr>
+          <w:t>4.2</w:t>
+        </w:r>
+        <w:r>
+          <w:rPr>
+            <w:rFonts w:asciiTheme="minorHAnsi" w:eastAsiaTheme="minorEastAsia" w:hAnsiTheme="minorHAnsi" w:cstheme="minorBidi"/>
+            <w:noProof/>
+            <w:sz w:val="22"/>
+            <w:szCs w:val="22"/>
+            <w:lang w:val="fr-CH" w:eastAsia="fr-CH"/>
+          </w:rPr>
+          <w:tab/>
+        </w:r>
+        <w:r>
+          <w:rPr>
+            <w:rStyle w:val="Lienhypertexte"/>
+            <w:noProof/>
+            <w:lang w:val="fr-CH" w:eastAsia="en-US"/>
+          </w:rPr>
+          <w:t>Placer les bateaux</w:t>
+        </w:r>
+        <w:r>
+          <w:rPr>
+            <w:noProof/>
+            <w:webHidden/>
+          </w:rPr>
+          <w:tab/>
+        </w:r>
+        <w:r>
+          <w:rPr>
+            <w:noProof/>
+            <w:webHidden/>
+          </w:rPr>
+          <w:fldChar w:fldCharType="begin"/>
+        </w:r>
+        <w:r>
+          <w:rPr>
+            <w:noProof/>
+            <w:webHidden/>
+          </w:rPr>
+          <w:instrText xml:space="preserve"> PAGEREF _Toc3792879 \h </w:instrText>
+        </w:r>
+        <w:r>
+          <w:rPr>
+            <w:noProof/>
+            <w:webHidden/>
+          </w:rPr>
+        </w:r>
+        <w:r>
+          <w:rPr>
+            <w:noProof/>
+            <w:webHidden/>
+          </w:rPr>
+          <w:fldChar w:fldCharType="separate"/>
+        </w:r>
+        <w:r>
+          <w:rPr>
+            <w:noProof/>
+            <w:webHidden/>
+          </w:rPr>
+          <w:t>6</w:t>
         </w:r>
         <w:r>
           <w:rPr>
@@ -1540,23 +1840,27 @@
         <w:rPr>
           <w:rFonts w:asciiTheme="minorHAnsi" w:eastAsiaTheme="minorEastAsia" w:hAnsiTheme="minorHAnsi" w:cstheme="minorBidi"/>
           <w:noProof/>
-          <w:szCs w:val="24"/>
-        </w:rPr>
-      </w:pPr>
-      <w:hyperlink w:anchor="_Toc2333856" w:history="1">
+          <w:sz w:val="22"/>
+          <w:szCs w:val="22"/>
+          <w:lang w:val="fr-CH" w:eastAsia="fr-CH"/>
+        </w:rPr>
+      </w:pPr>
+      <w:hyperlink w:anchor="_Toc3792880" w:history="1">
         <w:r>
           <w:rPr>
             <w:rStyle w:val="Lienhypertexte"/>
             <w:noProof/>
-            <w:lang w:val="en"/>
-          </w:rPr>
-          <w:t>2.1.3</w:t>
+            <w:lang w:val="fr-CH" w:eastAsia="en-US"/>
+          </w:rPr>
+          <w:t>4.2.1</w:t>
         </w:r>
         <w:r>
           <w:rPr>
             <w:rFonts w:asciiTheme="minorHAnsi" w:eastAsiaTheme="minorEastAsia" w:hAnsiTheme="minorHAnsi" w:cstheme="minorBidi"/>
             <w:noProof/>
-            <w:szCs w:val="24"/>
+            <w:sz w:val="22"/>
+            <w:szCs w:val="22"/>
+            <w:lang w:val="fr-CH" w:eastAsia="fr-CH"/>
           </w:rPr>
           <w:tab/>
         </w:r>
@@ -1564,9 +1868,9 @@
           <w:rPr>
             <w:rStyle w:val="Lienhypertexte"/>
             <w:noProof/>
-            <w:lang w:val="en"/>
-          </w:rPr>
-          <w:t>(Use case …)</w:t>
+            <w:lang w:val="fr-CH" w:eastAsia="en-US"/>
+          </w:rPr>
+          <w:t>Grille fixe</w:t>
         </w:r>
         <w:r>
           <w:rPr>
@@ -1587,7 +1891,7 @@
             <w:noProof/>
             <w:webHidden/>
           </w:rPr>
-          <w:instrText xml:space="preserve"> PAGEREF _Toc2333856 \h </w:instrText>
+          <w:instrText xml:space="preserve"> PAGEREF _Toc3792880 \h </w:instrText>
         </w:r>
         <w:r>
           <w:rPr>
@@ -1607,7 +1911,191 @@
             <w:noProof/>
             <w:webHidden/>
           </w:rPr>
-          <w:t>4</w:t>
+          <w:t>6</w:t>
+        </w:r>
+        <w:r>
+          <w:rPr>
+            <w:noProof/>
+            <w:webHidden/>
+          </w:rPr>
+          <w:fldChar w:fldCharType="end"/>
+        </w:r>
+      </w:hyperlink>
+    </w:p>
+    <w:p>
+      <w:pPr>
+        <w:pStyle w:val="TM3"/>
+        <w:tabs>
+          <w:tab w:val="left" w:pos="1200"/>
+          <w:tab w:val="right" w:leader="dot" w:pos="9060"/>
+        </w:tabs>
+        <w:rPr>
+          <w:rFonts w:asciiTheme="minorHAnsi" w:eastAsiaTheme="minorEastAsia" w:hAnsiTheme="minorHAnsi" w:cstheme="minorBidi"/>
+          <w:noProof/>
+          <w:sz w:val="22"/>
+          <w:szCs w:val="22"/>
+          <w:lang w:val="fr-CH" w:eastAsia="fr-CH"/>
+        </w:rPr>
+      </w:pPr>
+      <w:hyperlink w:anchor="_Toc3792881" w:history="1">
+        <w:r>
+          <w:rPr>
+            <w:rStyle w:val="Lienhypertexte"/>
+            <w:noProof/>
+            <w:lang w:val="fr-CH" w:eastAsia="en-US"/>
+          </w:rPr>
+          <w:t>4.2.2</w:t>
+        </w:r>
+        <w:r>
+          <w:rPr>
+            <w:rFonts w:asciiTheme="minorHAnsi" w:eastAsiaTheme="minorEastAsia" w:hAnsiTheme="minorHAnsi" w:cstheme="minorBidi"/>
+            <w:noProof/>
+            <w:sz w:val="22"/>
+            <w:szCs w:val="22"/>
+            <w:lang w:val="fr-CH" w:eastAsia="fr-CH"/>
+          </w:rPr>
+          <w:tab/>
+        </w:r>
+        <w:r>
+          <w:rPr>
+            <w:rStyle w:val="Lienhypertexte"/>
+            <w:noProof/>
+            <w:lang w:val="fr-CH" w:eastAsia="en-US"/>
+          </w:rPr>
+          <w:t>Choisir une grille</w:t>
+        </w:r>
+        <w:r>
+          <w:rPr>
+            <w:noProof/>
+            <w:webHidden/>
+          </w:rPr>
+          <w:tab/>
+        </w:r>
+        <w:r>
+          <w:rPr>
+            <w:noProof/>
+            <w:webHidden/>
+          </w:rPr>
+          <w:fldChar w:fldCharType="begin"/>
+        </w:r>
+        <w:r>
+          <w:rPr>
+            <w:noProof/>
+            <w:webHidden/>
+          </w:rPr>
+          <w:instrText xml:space="preserve"> PAGEREF _Toc3792881 \h </w:instrText>
+        </w:r>
+        <w:r>
+          <w:rPr>
+            <w:noProof/>
+            <w:webHidden/>
+          </w:rPr>
+        </w:r>
+        <w:r>
+          <w:rPr>
+            <w:noProof/>
+            <w:webHidden/>
+          </w:rPr>
+          <w:fldChar w:fldCharType="separate"/>
+        </w:r>
+        <w:r>
+          <w:rPr>
+            <w:noProof/>
+            <w:webHidden/>
+          </w:rPr>
+          <w:t>7</w:t>
+        </w:r>
+        <w:r>
+          <w:rPr>
+            <w:noProof/>
+            <w:webHidden/>
+          </w:rPr>
+          <w:fldChar w:fldCharType="end"/>
+        </w:r>
+      </w:hyperlink>
+    </w:p>
+    <w:p>
+      <w:pPr>
+        <w:pStyle w:val="TM3"/>
+        <w:tabs>
+          <w:tab w:val="left" w:pos="1200"/>
+          <w:tab w:val="right" w:leader="dot" w:pos="9060"/>
+        </w:tabs>
+        <w:rPr>
+          <w:rFonts w:asciiTheme="minorHAnsi" w:eastAsiaTheme="minorEastAsia" w:hAnsiTheme="minorHAnsi" w:cstheme="minorBidi"/>
+          <w:noProof/>
+          <w:sz w:val="22"/>
+          <w:szCs w:val="22"/>
+          <w:lang w:val="fr-CH" w:eastAsia="fr-CH"/>
+        </w:rPr>
+      </w:pPr>
+      <w:hyperlink w:anchor="_Toc3792882" w:history="1">
+        <w:r>
+          <w:rPr>
+            <w:rStyle w:val="Lienhypertexte"/>
+            <w:noProof/>
+            <w:lang w:val="fr-CH" w:eastAsia="en-US"/>
+          </w:rPr>
+          <w:t>4.2.3</w:t>
+        </w:r>
+        <w:r>
+          <w:rPr>
+            <w:rFonts w:asciiTheme="minorHAnsi" w:eastAsiaTheme="minorEastAsia" w:hAnsiTheme="minorHAnsi" w:cstheme="minorBidi"/>
+            <w:noProof/>
+            <w:sz w:val="22"/>
+            <w:szCs w:val="22"/>
+            <w:lang w:val="fr-CH" w:eastAsia="fr-CH"/>
+          </w:rPr>
+          <w:tab/>
+        </w:r>
+        <w:r>
+          <w:rPr>
+            <w:rStyle w:val="Lienhypertexte"/>
+            <w:noProof/>
+            <w:lang w:val="fr-CH" w:eastAsia="en-US"/>
+          </w:rPr>
+          <w:t>Placer les bateaux (joueur)</w:t>
+        </w:r>
+        <w:r>
+          <w:rPr>
+            <w:noProof/>
+            <w:webHidden/>
+          </w:rPr>
+          <w:tab/>
+        </w:r>
+        <w:r>
+          <w:rPr>
+            <w:noProof/>
+            <w:webHidden/>
+          </w:rPr>
+          <w:fldChar w:fldCharType="begin"/>
+        </w:r>
+        <w:r>
+          <w:rPr>
+            <w:noProof/>
+            <w:webHidden/>
+          </w:rPr>
+          <w:instrText xml:space="preserve"> PAGEREF _Toc3792882 \h </w:instrText>
+        </w:r>
+        <w:r>
+          <w:rPr>
+            <w:noProof/>
+            <w:webHidden/>
+          </w:rPr>
+        </w:r>
+        <w:r>
+          <w:rPr>
+            <w:noProof/>
+            <w:webHidden/>
+          </w:rPr>
+          <w:fldChar w:fldCharType="separate"/>
+        </w:r>
+        <w:r>
+          <w:rPr>
+            <w:noProof/>
+            <w:webHidden/>
+          </w:rPr>
+          <w:t>7</w:t>
         </w:r>
         <w:r>
           <w:rPr>
@@ -1628,33 +2116,37 @@
         <w:rPr>
           <w:rFonts w:asciiTheme="minorHAnsi" w:eastAsiaTheme="minorEastAsia" w:hAnsiTheme="minorHAnsi" w:cstheme="minorBidi"/>
           <w:noProof/>
-          <w:szCs w:val="24"/>
-        </w:rPr>
-      </w:pPr>
-      <w:hyperlink w:anchor="_Toc2333857" w:history="1">
+          <w:sz w:val="22"/>
+          <w:szCs w:val="22"/>
+          <w:lang w:val="fr-CH" w:eastAsia="fr-CH"/>
+        </w:rPr>
+      </w:pPr>
+      <w:hyperlink w:anchor="_Toc3792883" w:history="1">
         <w:r>
           <w:rPr>
             <w:rStyle w:val="Lienhypertexte"/>
-            <w:iCs/>
-            <w:noProof/>
-          </w:rPr>
-          <w:t>2.2</w:t>
+            <w:noProof/>
+            <w:lang w:val="fr-CH" w:eastAsia="en-US"/>
+          </w:rPr>
+          <w:t>4.3</w:t>
         </w:r>
         <w:r>
           <w:rPr>
             <w:rFonts w:asciiTheme="minorHAnsi" w:eastAsiaTheme="minorEastAsia" w:hAnsiTheme="minorHAnsi" w:cstheme="minorBidi"/>
             <w:noProof/>
-            <w:szCs w:val="24"/>
+            <w:sz w:val="22"/>
+            <w:szCs w:val="22"/>
+            <w:lang w:val="fr-CH" w:eastAsia="fr-CH"/>
           </w:rPr>
           <w:tab/>
         </w:r>
         <w:r>
           <w:rPr>
             <w:rStyle w:val="Lienhypertexte"/>
-            <w:iCs/>
-            <w:noProof/>
-          </w:rPr>
-          <w:t>Modèle Conceptuel de Données</w:t>
+            <w:noProof/>
+            <w:lang w:val="fr-CH" w:eastAsia="en-US"/>
+          </w:rPr>
+          <w:t>Jouer contre l’ordinateur</w:t>
         </w:r>
         <w:r>
           <w:rPr>
@@ -1675,7 +2167,7 @@
             <w:noProof/>
             <w:webHidden/>
           </w:rPr>
-          <w:instrText xml:space="preserve"> PAGEREF _Toc2333857 \h </w:instrText>
+          <w:instrText xml:space="preserve"> PAGEREF _Toc3792883 \h </w:instrText>
         </w:r>
         <w:r>
           <w:rPr>
@@ -1695,7 +2187,99 @@
             <w:noProof/>
             <w:webHidden/>
           </w:rPr>
-          <w:t>4</w:t>
+          <w:t>8</w:t>
+        </w:r>
+        <w:r>
+          <w:rPr>
+            <w:noProof/>
+            <w:webHidden/>
+          </w:rPr>
+          <w:fldChar w:fldCharType="end"/>
+        </w:r>
+      </w:hyperlink>
+    </w:p>
+    <w:p>
+      <w:pPr>
+        <w:pStyle w:val="TM3"/>
+        <w:tabs>
+          <w:tab w:val="left" w:pos="1200"/>
+          <w:tab w:val="right" w:leader="dot" w:pos="9060"/>
+        </w:tabs>
+        <w:rPr>
+          <w:rFonts w:asciiTheme="minorHAnsi" w:eastAsiaTheme="minorEastAsia" w:hAnsiTheme="minorHAnsi" w:cstheme="minorBidi"/>
+          <w:noProof/>
+          <w:sz w:val="22"/>
+          <w:szCs w:val="22"/>
+          <w:lang w:val="fr-CH" w:eastAsia="fr-CH"/>
+        </w:rPr>
+      </w:pPr>
+      <w:hyperlink w:anchor="_Toc3792884" w:history="1">
+        <w:r>
+          <w:rPr>
+            <w:rStyle w:val="Lienhypertexte"/>
+            <w:noProof/>
+            <w:lang w:val="fr-CH" w:eastAsia="en-US"/>
+          </w:rPr>
+          <w:t>4.3.1</w:t>
+        </w:r>
+        <w:r>
+          <w:rPr>
+            <w:rFonts w:asciiTheme="minorHAnsi" w:eastAsiaTheme="minorEastAsia" w:hAnsiTheme="minorHAnsi" w:cstheme="minorBidi"/>
+            <w:noProof/>
+            <w:sz w:val="22"/>
+            <w:szCs w:val="22"/>
+            <w:lang w:val="fr-CH" w:eastAsia="fr-CH"/>
+          </w:rPr>
+          <w:tab/>
+        </w:r>
+        <w:r>
+          <w:rPr>
+            <w:rStyle w:val="Lienhypertexte"/>
+            <w:noProof/>
+            <w:lang w:val="fr-CH" w:eastAsia="en-US"/>
+          </w:rPr>
+          <w:t>Partie complète.</w:t>
+        </w:r>
+        <w:r>
+          <w:rPr>
+            <w:noProof/>
+            <w:webHidden/>
+          </w:rPr>
+          <w:tab/>
+        </w:r>
+        <w:r>
+          <w:rPr>
+            <w:noProof/>
+            <w:webHidden/>
+          </w:rPr>
+          <w:fldChar w:fldCharType="begin"/>
+        </w:r>
+        <w:r>
+          <w:rPr>
+            <w:noProof/>
+            <w:webHidden/>
+          </w:rPr>
+          <w:instrText xml:space="preserve"> PAGEREF _Toc3792884 \h </w:instrText>
+        </w:r>
+        <w:r>
+          <w:rPr>
+            <w:noProof/>
+            <w:webHidden/>
+          </w:rPr>
+        </w:r>
+        <w:r>
+          <w:rPr>
+            <w:noProof/>
+            <w:webHidden/>
+          </w:rPr>
+          <w:fldChar w:fldCharType="separate"/>
+        </w:r>
+        <w:r>
+          <w:rPr>
+            <w:noProof/>
+            <w:webHidden/>
+          </w:rPr>
+          <w:t>8</w:t>
         </w:r>
         <w:r>
           <w:rPr>
@@ -1716,23 +2300,27 @@
         <w:rPr>
           <w:rFonts w:asciiTheme="minorHAnsi" w:eastAsiaTheme="minorEastAsia" w:hAnsiTheme="minorHAnsi" w:cstheme="minorBidi"/>
           <w:noProof/>
-          <w:szCs w:val="24"/>
-        </w:rPr>
-      </w:pPr>
-      <w:hyperlink w:anchor="_Toc2333858" w:history="1">
+          <w:sz w:val="22"/>
+          <w:szCs w:val="22"/>
+          <w:lang w:val="fr-CH" w:eastAsia="fr-CH"/>
+        </w:rPr>
+      </w:pPr>
+      <w:hyperlink w:anchor="_Toc3792885" w:history="1">
         <w:r>
           <w:rPr>
             <w:rStyle w:val="Lienhypertexte"/>
             <w:iCs/>
             <w:noProof/>
           </w:rPr>
-          <w:t>2.3</w:t>
+          <w:t>4.4</w:t>
         </w:r>
         <w:r>
           <w:rPr>
             <w:rFonts w:asciiTheme="minorHAnsi" w:eastAsiaTheme="minorEastAsia" w:hAnsiTheme="minorHAnsi" w:cstheme="minorBidi"/>
             <w:noProof/>
-            <w:szCs w:val="24"/>
+            <w:sz w:val="22"/>
+            <w:szCs w:val="22"/>
+            <w:lang w:val="fr-CH" w:eastAsia="fr-CH"/>
           </w:rPr>
           <w:tab/>
         </w:r>
@@ -1763,7 +2351,7 @@
             <w:noProof/>
             <w:webHidden/>
           </w:rPr>
-          <w:instrText xml:space="preserve"> PAGEREF _Toc2333858 \h </w:instrText>
+          <w:instrText xml:space="preserve"> PAGEREF _Toc3792885 \h </w:instrText>
         </w:r>
         <w:r>
           <w:rPr>
@@ -1783,11 +2371,86 @@
             <w:noProof/>
             <w:webHidden/>
           </w:rPr>
-          <w:t>4</w:t>
-        </w:r>
-        <w:r>
-          <w:rPr>
-            <w:noProof/>
+          <w:t>9</w:t>
+        </w:r>
+        <w:r>
+          <w:rPr>
+            <w:noProof/>
+            <w:webHidden/>
+          </w:rPr>
+          <w:fldChar w:fldCharType="end"/>
+        </w:r>
+      </w:hyperlink>
+    </w:p>
+    <w:p>
+      <w:pPr>
+        <w:pStyle w:val="TM1"/>
+        <w:rPr>
+          <w:rFonts w:asciiTheme="minorHAnsi" w:eastAsiaTheme="minorEastAsia" w:hAnsiTheme="minorHAnsi" w:cstheme="minorBidi"/>
+          <w:sz w:val="22"/>
+          <w:szCs w:val="22"/>
+          <w:lang w:val="fr-CH" w:eastAsia="fr-CH"/>
+        </w:rPr>
+      </w:pPr>
+      <w:hyperlink w:anchor="_Toc3792886" w:history="1">
+        <w:r>
+          <w:rPr>
+            <w:rStyle w:val="Lienhypertexte"/>
+          </w:rPr>
+          <w:t>5</w:t>
+        </w:r>
+        <w:r>
+          <w:rPr>
+            <w:rFonts w:asciiTheme="minorHAnsi" w:eastAsiaTheme="minorEastAsia" w:hAnsiTheme="minorHAnsi" w:cstheme="minorBidi"/>
+            <w:sz w:val="22"/>
+            <w:szCs w:val="22"/>
+            <w:lang w:val="fr-CH" w:eastAsia="fr-CH"/>
+          </w:rPr>
+          <w:tab/>
+        </w:r>
+        <w:r>
+          <w:rPr>
+            <w:rStyle w:val="Lienhypertexte"/>
+          </w:rPr>
+          <w:t>Implémentation</w:t>
+        </w:r>
+        <w:r>
+          <w:rPr>
+            <w:webHidden/>
+          </w:rPr>
+          <w:tab/>
+        </w:r>
+        <w:r>
+          <w:rPr>
+            <w:webHidden/>
+          </w:rPr>
+          <w:fldChar w:fldCharType="begin"/>
+        </w:r>
+        <w:r>
+          <w:rPr>
+            <w:webHidden/>
+          </w:rPr>
+          <w:instrText xml:space="preserve"> PAGEREF _Toc3792886 \h </w:instrText>
+        </w:r>
+        <w:r>
+          <w:rPr>
+            <w:webHidden/>
+          </w:rPr>
+        </w:r>
+        <w:r>
+          <w:rPr>
+            <w:webHidden/>
+          </w:rPr>
+          <w:fldChar w:fldCharType="separate"/>
+        </w:r>
+        <w:r>
+          <w:rPr>
+            <w:webHidden/>
+          </w:rPr>
+          <w:t>9</w:t>
+        </w:r>
+        <w:r>
+          <w:rPr>
             <w:webHidden/>
           </w:rPr>
           <w:fldChar w:fldCharType="end"/>
@@ -1804,23 +2467,27 @@
         <w:rPr>
           <w:rFonts w:asciiTheme="minorHAnsi" w:eastAsiaTheme="minorEastAsia" w:hAnsiTheme="minorHAnsi" w:cstheme="minorBidi"/>
           <w:noProof/>
-          <w:szCs w:val="24"/>
-        </w:rPr>
-      </w:pPr>
-      <w:hyperlink w:anchor="_Toc2333859" w:history="1">
+          <w:sz w:val="22"/>
+          <w:szCs w:val="22"/>
+          <w:lang w:val="fr-CH" w:eastAsia="fr-CH"/>
+        </w:rPr>
+      </w:pPr>
+      <w:hyperlink w:anchor="_Toc3792887" w:history="1">
         <w:r>
           <w:rPr>
             <w:rStyle w:val="Lienhypertexte"/>
             <w:iCs/>
             <w:noProof/>
           </w:rPr>
-          <w:t>2.4</w:t>
+          <w:t>5.1</w:t>
         </w:r>
         <w:r>
           <w:rPr>
             <w:rFonts w:asciiTheme="minorHAnsi" w:eastAsiaTheme="minorEastAsia" w:hAnsiTheme="minorHAnsi" w:cstheme="minorBidi"/>
             <w:noProof/>
-            <w:szCs w:val="24"/>
+            <w:sz w:val="22"/>
+            <w:szCs w:val="22"/>
+            <w:lang w:val="fr-CH" w:eastAsia="fr-CH"/>
           </w:rPr>
           <w:tab/>
         </w:r>
@@ -1830,7 +2497,7 @@
             <w:iCs/>
             <w:noProof/>
           </w:rPr>
-          <w:t>Budget</w:t>
+          <w:t>Vue d’ensemble</w:t>
         </w:r>
         <w:r>
           <w:rPr>
@@ -1851,7 +2518,7 @@
             <w:noProof/>
             <w:webHidden/>
           </w:rPr>
-          <w:instrText xml:space="preserve"> PAGEREF _Toc2333859 \h </w:instrText>
+          <w:instrText xml:space="preserve"> PAGEREF _Toc3792887 \h </w:instrText>
         </w:r>
         <w:r>
           <w:rPr>
@@ -1871,82 +2538,11 @@
             <w:noProof/>
             <w:webHidden/>
           </w:rPr>
-          <w:t>4</w:t>
-        </w:r>
-        <w:r>
-          <w:rPr>
-            <w:noProof/>
-            <w:webHidden/>
-          </w:rPr>
-          <w:fldChar w:fldCharType="end"/>
-        </w:r>
-      </w:hyperlink>
-    </w:p>
-    <w:p>
-      <w:pPr>
-        <w:pStyle w:val="TM1"/>
-        <w:rPr>
-          <w:rFonts w:asciiTheme="minorHAnsi" w:eastAsiaTheme="minorEastAsia" w:hAnsiTheme="minorHAnsi" w:cstheme="minorBidi"/>
-          <w:szCs w:val="24"/>
-        </w:rPr>
-      </w:pPr>
-      <w:hyperlink w:anchor="_Toc2333860" w:history="1">
-        <w:r>
-          <w:rPr>
-            <w:rStyle w:val="Lienhypertexte"/>
-          </w:rPr>
-          <w:t>3</w:t>
-        </w:r>
-        <w:r>
-          <w:rPr>
-            <w:rFonts w:asciiTheme="minorHAnsi" w:eastAsiaTheme="minorEastAsia" w:hAnsiTheme="minorHAnsi" w:cstheme="minorBidi"/>
-            <w:szCs w:val="24"/>
-          </w:rPr>
-          <w:tab/>
-        </w:r>
-        <w:r>
-          <w:rPr>
-            <w:rStyle w:val="Lienhypertexte"/>
-          </w:rPr>
-          <w:t>Implémentation</w:t>
-        </w:r>
-        <w:r>
-          <w:rPr>
-            <w:webHidden/>
-          </w:rPr>
-          <w:tab/>
-        </w:r>
-        <w:r>
-          <w:rPr>
-            <w:webHidden/>
-          </w:rPr>
-          <w:fldChar w:fldCharType="begin"/>
-        </w:r>
-        <w:r>
-          <w:rPr>
-            <w:webHidden/>
-          </w:rPr>
-          <w:instrText xml:space="preserve"> PAGEREF _Toc2333860 \h </w:instrText>
-        </w:r>
-        <w:r>
-          <w:rPr>
-            <w:webHidden/>
-          </w:rPr>
-        </w:r>
-        <w:r>
-          <w:rPr>
-            <w:webHidden/>
-          </w:rPr>
-          <w:fldChar w:fldCharType="separate"/>
-        </w:r>
-        <w:r>
-          <w:rPr>
-            <w:webHidden/>
-          </w:rPr>
-          <w:t>4</w:t>
-        </w:r>
-        <w:r>
-          <w:rPr>
+          <w:t>9</w:t>
+        </w:r>
+        <w:r>
+          <w:rPr>
+            <w:noProof/>
             <w:webHidden/>
           </w:rPr>
           <w:fldChar w:fldCharType="end"/>
@@ -1963,23 +2559,27 @@
         <w:rPr>
           <w:rFonts w:asciiTheme="minorHAnsi" w:eastAsiaTheme="minorEastAsia" w:hAnsiTheme="minorHAnsi" w:cstheme="minorBidi"/>
           <w:noProof/>
-          <w:szCs w:val="24"/>
-        </w:rPr>
-      </w:pPr>
-      <w:hyperlink w:anchor="_Toc2333861" w:history="1">
+          <w:sz w:val="22"/>
+          <w:szCs w:val="22"/>
+          <w:lang w:val="fr-CH" w:eastAsia="fr-CH"/>
+        </w:rPr>
+      </w:pPr>
+      <w:hyperlink w:anchor="_Toc3792888" w:history="1">
         <w:r>
           <w:rPr>
             <w:rStyle w:val="Lienhypertexte"/>
             <w:iCs/>
             <w:noProof/>
           </w:rPr>
-          <w:t>3.1</w:t>
+          <w:t>5.2</w:t>
         </w:r>
         <w:r>
           <w:rPr>
             <w:rFonts w:asciiTheme="minorHAnsi" w:eastAsiaTheme="minorEastAsia" w:hAnsiTheme="minorHAnsi" w:cstheme="minorBidi"/>
             <w:noProof/>
-            <w:szCs w:val="24"/>
+            <w:sz w:val="22"/>
+            <w:szCs w:val="22"/>
+            <w:lang w:val="fr-CH" w:eastAsia="fr-CH"/>
           </w:rPr>
           <w:tab/>
         </w:r>
@@ -1989,7 +2589,7 @@
             <w:iCs/>
             <w:noProof/>
           </w:rPr>
-          <w:t>Vue d’ensemble</w:t>
+          <w:t>Choix techniques</w:t>
         </w:r>
         <w:r>
           <w:rPr>
@@ -2010,7 +2610,7 @@
             <w:noProof/>
             <w:webHidden/>
           </w:rPr>
-          <w:instrText xml:space="preserve"> PAGEREF _Toc2333861 \h </w:instrText>
+          <w:instrText xml:space="preserve"> PAGEREF _Toc3792888 \h </w:instrText>
         </w:r>
         <w:r>
           <w:rPr>
@@ -2030,7 +2630,7 @@
             <w:noProof/>
             <w:webHidden/>
           </w:rPr>
-          <w:t>4</w:t>
+          <w:t>10</w:t>
         </w:r>
         <w:r>
           <w:rPr>
@@ -2051,23 +2651,27 @@
         <w:rPr>
           <w:rFonts w:asciiTheme="minorHAnsi" w:eastAsiaTheme="minorEastAsia" w:hAnsiTheme="minorHAnsi" w:cstheme="minorBidi"/>
           <w:noProof/>
-          <w:szCs w:val="24"/>
-        </w:rPr>
-      </w:pPr>
-      <w:hyperlink w:anchor="_Toc2333862" w:history="1">
+          <w:sz w:val="22"/>
+          <w:szCs w:val="22"/>
+          <w:lang w:val="fr-CH" w:eastAsia="fr-CH"/>
+        </w:rPr>
+      </w:pPr>
+      <w:hyperlink w:anchor="_Toc3792889" w:history="1">
         <w:r>
           <w:rPr>
             <w:rStyle w:val="Lienhypertexte"/>
             <w:iCs/>
             <w:noProof/>
           </w:rPr>
-          <w:t>3.2</w:t>
+          <w:t>5.3</w:t>
         </w:r>
         <w:r>
           <w:rPr>
             <w:rFonts w:asciiTheme="minorHAnsi" w:eastAsiaTheme="minorEastAsia" w:hAnsiTheme="minorHAnsi" w:cstheme="minorBidi"/>
             <w:noProof/>
-            <w:szCs w:val="24"/>
+            <w:sz w:val="22"/>
+            <w:szCs w:val="22"/>
+            <w:lang w:val="fr-CH" w:eastAsia="fr-CH"/>
           </w:rPr>
           <w:tab/>
         </w:r>
@@ -2077,7 +2681,7 @@
             <w:iCs/>
             <w:noProof/>
           </w:rPr>
-          <w:t>Choix techniques</w:t>
+          <w:t>Modèle Logique de données</w:t>
         </w:r>
         <w:r>
           <w:rPr>
@@ -2098,7 +2702,7 @@
             <w:noProof/>
             <w:webHidden/>
           </w:rPr>
-          <w:instrText xml:space="preserve"> PAGEREF _Toc2333862 \h </w:instrText>
+          <w:instrText xml:space="preserve"> PAGEREF _Toc3792889 \h </w:instrText>
         </w:r>
         <w:r>
           <w:rPr>
@@ -2118,7 +2722,7 @@
             <w:noProof/>
             <w:webHidden/>
           </w:rPr>
-          <w:t>4</w:t>
+          <w:t>10</w:t>
         </w:r>
         <w:r>
           <w:rPr>
@@ -2139,23 +2743,27 @@
         <w:rPr>
           <w:rFonts w:asciiTheme="minorHAnsi" w:eastAsiaTheme="minorEastAsia" w:hAnsiTheme="minorHAnsi" w:cstheme="minorBidi"/>
           <w:noProof/>
-          <w:szCs w:val="24"/>
-        </w:rPr>
-      </w:pPr>
-      <w:hyperlink w:anchor="_Toc2333863" w:history="1">
+          <w:sz w:val="22"/>
+          <w:szCs w:val="22"/>
+          <w:lang w:val="fr-CH" w:eastAsia="fr-CH"/>
+        </w:rPr>
+      </w:pPr>
+      <w:hyperlink w:anchor="_Toc3792890" w:history="1">
         <w:r>
           <w:rPr>
             <w:rStyle w:val="Lienhypertexte"/>
             <w:iCs/>
             <w:noProof/>
           </w:rPr>
-          <w:t>3.3</w:t>
+          <w:t>5.4</w:t>
         </w:r>
         <w:r>
           <w:rPr>
             <w:rFonts w:asciiTheme="minorHAnsi" w:eastAsiaTheme="minorEastAsia" w:hAnsiTheme="minorHAnsi" w:cstheme="minorBidi"/>
             <w:noProof/>
-            <w:szCs w:val="24"/>
+            <w:sz w:val="22"/>
+            <w:szCs w:val="22"/>
+            <w:lang w:val="fr-CH" w:eastAsia="fr-CH"/>
           </w:rPr>
           <w:tab/>
         </w:r>
@@ -2165,7 +2773,7 @@
             <w:iCs/>
             <w:noProof/>
           </w:rPr>
-          <w:t>Modèle Logique de données</w:t>
+          <w:t>Points techniques spécifiques</w:t>
         </w:r>
         <w:r>
           <w:rPr>
@@ -2186,7 +2794,7 @@
             <w:noProof/>
             <w:webHidden/>
           </w:rPr>
-          <w:instrText xml:space="preserve"> PAGEREF _Toc2333863 \h </w:instrText>
+          <w:instrText xml:space="preserve"> PAGEREF _Toc3792890 \h </w:instrText>
         </w:r>
         <w:r>
           <w:rPr>
@@ -2206,7 +2814,277 @@
             <w:noProof/>
             <w:webHidden/>
           </w:rPr>
-          <w:t>5</w:t>
+          <w:t>10</w:t>
+        </w:r>
+        <w:r>
+          <w:rPr>
+            <w:noProof/>
+            <w:webHidden/>
+          </w:rPr>
+          <w:fldChar w:fldCharType="end"/>
+        </w:r>
+      </w:hyperlink>
+    </w:p>
+    <w:p>
+      <w:pPr>
+        <w:pStyle w:val="TM3"/>
+        <w:tabs>
+          <w:tab w:val="left" w:pos="1200"/>
+          <w:tab w:val="right" w:leader="dot" w:pos="9060"/>
+        </w:tabs>
+        <w:rPr>
+          <w:rFonts w:asciiTheme="minorHAnsi" w:eastAsiaTheme="minorEastAsia" w:hAnsiTheme="minorHAnsi" w:cstheme="minorBidi"/>
+          <w:noProof/>
+          <w:sz w:val="22"/>
+          <w:szCs w:val="22"/>
+          <w:lang w:val="fr-CH" w:eastAsia="fr-CH"/>
+        </w:rPr>
+      </w:pPr>
+      <w:hyperlink w:anchor="_Toc3792891" w:history="1">
+        <w:r>
+          <w:rPr>
+            <w:rStyle w:val="Lienhypertexte"/>
+            <w:noProof/>
+          </w:rPr>
+          <w:t>5.4.1</w:t>
+        </w:r>
+        <w:r>
+          <w:rPr>
+            <w:rFonts w:asciiTheme="minorHAnsi" w:eastAsiaTheme="minorEastAsia" w:hAnsiTheme="minorHAnsi" w:cstheme="minorBidi"/>
+            <w:noProof/>
+            <w:sz w:val="22"/>
+            <w:szCs w:val="22"/>
+            <w:lang w:val="fr-CH" w:eastAsia="fr-CH"/>
+          </w:rPr>
+          <w:tab/>
+        </w:r>
+        <w:r>
+          <w:rPr>
+            <w:rStyle w:val="Lienhypertexte"/>
+            <w:noProof/>
+          </w:rPr>
+          <w:t>Point 1</w:t>
+        </w:r>
+        <w:r>
+          <w:rPr>
+            <w:noProof/>
+            <w:webHidden/>
+          </w:rPr>
+          <w:tab/>
+        </w:r>
+        <w:r>
+          <w:rPr>
+            <w:noProof/>
+            <w:webHidden/>
+          </w:rPr>
+          <w:fldChar w:fldCharType="begin"/>
+        </w:r>
+        <w:r>
+          <w:rPr>
+            <w:noProof/>
+            <w:webHidden/>
+          </w:rPr>
+          <w:instrText xml:space="preserve"> PAGEREF _Toc3792891 \h </w:instrText>
+        </w:r>
+        <w:r>
+          <w:rPr>
+            <w:noProof/>
+            <w:webHidden/>
+          </w:rPr>
+        </w:r>
+        <w:r>
+          <w:rPr>
+            <w:noProof/>
+            <w:webHidden/>
+          </w:rPr>
+          <w:fldChar w:fldCharType="separate"/>
+        </w:r>
+        <w:r>
+          <w:rPr>
+            <w:noProof/>
+            <w:webHidden/>
+          </w:rPr>
+          <w:t>10</w:t>
+        </w:r>
+        <w:r>
+          <w:rPr>
+            <w:noProof/>
+            <w:webHidden/>
+          </w:rPr>
+          <w:fldChar w:fldCharType="end"/>
+        </w:r>
+      </w:hyperlink>
+    </w:p>
+    <w:p>
+      <w:pPr>
+        <w:pStyle w:val="TM3"/>
+        <w:tabs>
+          <w:tab w:val="left" w:pos="1200"/>
+          <w:tab w:val="right" w:leader="dot" w:pos="9060"/>
+        </w:tabs>
+        <w:rPr>
+          <w:rFonts w:asciiTheme="minorHAnsi" w:eastAsiaTheme="minorEastAsia" w:hAnsiTheme="minorHAnsi" w:cstheme="minorBidi"/>
+          <w:noProof/>
+          <w:sz w:val="22"/>
+          <w:szCs w:val="22"/>
+          <w:lang w:val="fr-CH" w:eastAsia="fr-CH"/>
+        </w:rPr>
+      </w:pPr>
+      <w:hyperlink w:anchor="_Toc3792892" w:history="1">
+        <w:r>
+          <w:rPr>
+            <w:rStyle w:val="Lienhypertexte"/>
+            <w:noProof/>
+          </w:rPr>
+          <w:t>5.4.2</w:t>
+        </w:r>
+        <w:r>
+          <w:rPr>
+            <w:rFonts w:asciiTheme="minorHAnsi" w:eastAsiaTheme="minorEastAsia" w:hAnsiTheme="minorHAnsi" w:cstheme="minorBidi"/>
+            <w:noProof/>
+            <w:sz w:val="22"/>
+            <w:szCs w:val="22"/>
+            <w:lang w:val="fr-CH" w:eastAsia="fr-CH"/>
+          </w:rPr>
+          <w:tab/>
+        </w:r>
+        <w:r>
+          <w:rPr>
+            <w:rStyle w:val="Lienhypertexte"/>
+            <w:noProof/>
+          </w:rPr>
+          <w:t>Point 2</w:t>
+        </w:r>
+        <w:r>
+          <w:rPr>
+            <w:noProof/>
+            <w:webHidden/>
+          </w:rPr>
+          <w:tab/>
+        </w:r>
+        <w:r>
+          <w:rPr>
+            <w:noProof/>
+            <w:webHidden/>
+          </w:rPr>
+          <w:fldChar w:fldCharType="begin"/>
+        </w:r>
+        <w:r>
+          <w:rPr>
+            <w:noProof/>
+            <w:webHidden/>
+          </w:rPr>
+          <w:instrText xml:space="preserve"> PAGEREF _Toc3792892 \h </w:instrText>
+        </w:r>
+        <w:r>
+          <w:rPr>
+            <w:noProof/>
+            <w:webHidden/>
+          </w:rPr>
+        </w:r>
+        <w:r>
+          <w:rPr>
+            <w:noProof/>
+            <w:webHidden/>
+          </w:rPr>
+          <w:fldChar w:fldCharType="separate"/>
+        </w:r>
+        <w:r>
+          <w:rPr>
+            <w:noProof/>
+            <w:webHidden/>
+          </w:rPr>
+          <w:t>10</w:t>
+        </w:r>
+        <w:r>
+          <w:rPr>
+            <w:noProof/>
+            <w:webHidden/>
+          </w:rPr>
+          <w:fldChar w:fldCharType="end"/>
+        </w:r>
+      </w:hyperlink>
+    </w:p>
+    <w:p>
+      <w:pPr>
+        <w:pStyle w:val="TM3"/>
+        <w:tabs>
+          <w:tab w:val="left" w:pos="1200"/>
+          <w:tab w:val="right" w:leader="dot" w:pos="9060"/>
+        </w:tabs>
+        <w:rPr>
+          <w:rFonts w:asciiTheme="minorHAnsi" w:eastAsiaTheme="minorEastAsia" w:hAnsiTheme="minorHAnsi" w:cstheme="minorBidi"/>
+          <w:noProof/>
+          <w:sz w:val="22"/>
+          <w:szCs w:val="22"/>
+          <w:lang w:val="fr-CH" w:eastAsia="fr-CH"/>
+        </w:rPr>
+      </w:pPr>
+      <w:hyperlink w:anchor="_Toc3792893" w:history="1">
+        <w:r>
+          <w:rPr>
+            <w:rStyle w:val="Lienhypertexte"/>
+            <w:noProof/>
+          </w:rPr>
+          <w:t>5.4.3</w:t>
+        </w:r>
+        <w:r>
+          <w:rPr>
+            <w:rFonts w:asciiTheme="minorHAnsi" w:eastAsiaTheme="minorEastAsia" w:hAnsiTheme="minorHAnsi" w:cstheme="minorBidi"/>
+            <w:noProof/>
+            <w:sz w:val="22"/>
+            <w:szCs w:val="22"/>
+            <w:lang w:val="fr-CH" w:eastAsia="fr-CH"/>
+          </w:rPr>
+          <w:tab/>
+        </w:r>
+        <w:r>
+          <w:rPr>
+            <w:rStyle w:val="Lienhypertexte"/>
+            <w:noProof/>
+          </w:rPr>
+          <w:t>Point …</w:t>
+        </w:r>
+        <w:r>
+          <w:rPr>
+            <w:noProof/>
+            <w:webHidden/>
+          </w:rPr>
+          <w:tab/>
+        </w:r>
+        <w:r>
+          <w:rPr>
+            <w:noProof/>
+            <w:webHidden/>
+          </w:rPr>
+          <w:fldChar w:fldCharType="begin"/>
+        </w:r>
+        <w:r>
+          <w:rPr>
+            <w:noProof/>
+            <w:webHidden/>
+          </w:rPr>
+          <w:instrText xml:space="preserve"> PAGEREF _Toc3792893 \h </w:instrText>
+        </w:r>
+        <w:r>
+          <w:rPr>
+            <w:noProof/>
+            <w:webHidden/>
+          </w:rPr>
+        </w:r>
+        <w:r>
+          <w:rPr>
+            <w:noProof/>
+            <w:webHidden/>
+          </w:rPr>
+          <w:fldChar w:fldCharType="separate"/>
+        </w:r>
+        <w:r>
+          <w:rPr>
+            <w:noProof/>
+            <w:webHidden/>
+          </w:rPr>
+          <w:t>10</w:t>
         </w:r>
         <w:r>
           <w:rPr>
@@ -2227,23 +3105,27 @@
         <w:rPr>
           <w:rFonts w:asciiTheme="minorHAnsi" w:eastAsiaTheme="minorEastAsia" w:hAnsiTheme="minorHAnsi" w:cstheme="minorBidi"/>
           <w:noProof/>
-          <w:szCs w:val="24"/>
-        </w:rPr>
-      </w:pPr>
-      <w:hyperlink w:anchor="_Toc2333864" w:history="1">
+          <w:sz w:val="22"/>
+          <w:szCs w:val="22"/>
+          <w:lang w:val="fr-CH" w:eastAsia="fr-CH"/>
+        </w:rPr>
+      </w:pPr>
+      <w:hyperlink w:anchor="_Toc3792894" w:history="1">
         <w:r>
           <w:rPr>
             <w:rStyle w:val="Lienhypertexte"/>
             <w:iCs/>
             <w:noProof/>
           </w:rPr>
-          <w:t>3.4</w:t>
+          <w:t>5.5</w:t>
         </w:r>
         <w:r>
           <w:rPr>
             <w:rFonts w:asciiTheme="minorHAnsi" w:eastAsiaTheme="minorEastAsia" w:hAnsiTheme="minorHAnsi" w:cstheme="minorBidi"/>
             <w:noProof/>
-            <w:szCs w:val="24"/>
+            <w:sz w:val="22"/>
+            <w:szCs w:val="22"/>
+            <w:lang w:val="fr-CH" w:eastAsia="fr-CH"/>
           </w:rPr>
           <w:tab/>
         </w:r>
@@ -2253,7 +3135,7 @@
             <w:iCs/>
             <w:noProof/>
           </w:rPr>
-          <w:t>Points techniques spécifiques</w:t>
+          <w:t>Livraisons</w:t>
         </w:r>
         <w:r>
           <w:rPr>
@@ -2274,7 +3156,7 @@
             <w:noProof/>
             <w:webHidden/>
           </w:rPr>
-          <w:instrText xml:space="preserve"> PAGEREF _Toc2333864 \h </w:instrText>
+          <w:instrText xml:space="preserve"> PAGEREF _Toc3792894 \h </w:instrText>
         </w:r>
         <w:r>
           <w:rPr>
@@ -2294,7 +3176,7 @@
             <w:noProof/>
             <w:webHidden/>
           </w:rPr>
-          <w:t>5</w:t>
+          <w:t>10</w:t>
         </w:r>
         <w:r>
           <w:rPr>
@@ -2307,256 +3189,73 @@
     </w:p>
     <w:p>
       <w:pPr>
-        <w:pStyle w:val="TM3"/>
-        <w:tabs>
-          <w:tab w:val="left" w:pos="1200"/>
-          <w:tab w:val="right" w:leader="dot" w:pos="9060"/>
-        </w:tabs>
+        <w:pStyle w:val="TM1"/>
         <w:rPr>
           <w:rFonts w:asciiTheme="minorHAnsi" w:eastAsiaTheme="minorEastAsia" w:hAnsiTheme="minorHAnsi" w:cstheme="minorBidi"/>
-          <w:noProof/>
-          <w:szCs w:val="24"/>
-        </w:rPr>
-      </w:pPr>
-      <w:hyperlink w:anchor="_Toc2333865" w:history="1">
+          <w:sz w:val="22"/>
+          <w:szCs w:val="22"/>
+          <w:lang w:val="fr-CH" w:eastAsia="fr-CH"/>
+        </w:rPr>
+      </w:pPr>
+      <w:hyperlink w:anchor="_Toc3792895" w:history="1">
         <w:r>
           <w:rPr>
             <w:rStyle w:val="Lienhypertexte"/>
-            <w:noProof/>
-          </w:rPr>
-          <w:t>3.4.1</w:t>
+          </w:rPr>
+          <w:t>6</w:t>
         </w:r>
         <w:r>
           <w:rPr>
             <w:rFonts w:asciiTheme="minorHAnsi" w:eastAsiaTheme="minorEastAsia" w:hAnsiTheme="minorHAnsi" w:cstheme="minorBidi"/>
-            <w:noProof/>
-            <w:szCs w:val="24"/>
+            <w:sz w:val="22"/>
+            <w:szCs w:val="22"/>
+            <w:lang w:val="fr-CH" w:eastAsia="fr-CH"/>
           </w:rPr>
           <w:tab/>
         </w:r>
         <w:r>
           <w:rPr>
             <w:rStyle w:val="Lienhypertexte"/>
-            <w:noProof/>
-          </w:rPr>
-          <w:t>Point 1</w:t>
-        </w:r>
-        <w:r>
-          <w:rPr>
-            <w:noProof/>
+          </w:rPr>
+          <w:t>Tests</w:t>
+        </w:r>
+        <w:r>
+          <w:rPr>
             <w:webHidden/>
           </w:rPr>
           <w:tab/>
         </w:r>
         <w:r>
           <w:rPr>
-            <w:noProof/>
             <w:webHidden/>
           </w:rPr>
           <w:fldChar w:fldCharType="begin"/>
         </w:r>
         <w:r>
           <w:rPr>
-            <w:noProof/>
-            <w:webHidden/>
-          </w:rPr>
-          <w:instrText xml:space="preserve"> PAGEREF _Toc2333865 \h </w:instrText>
-        </w:r>
-        <w:r>
-          <w:rPr>
-            <w:noProof/>
-            <w:webHidden/>
-          </w:rPr>
-        </w:r>
-        <w:r>
-          <w:rPr>
-            <w:noProof/>
+            <w:webHidden/>
+          </w:rPr>
+          <w:instrText xml:space="preserve"> PAGEREF _Toc3792895 \h </w:instrText>
+        </w:r>
+        <w:r>
+          <w:rPr>
+            <w:webHidden/>
+          </w:rPr>
+        </w:r>
+        <w:r>
+          <w:rPr>
             <w:webHidden/>
           </w:rPr>
           <w:fldChar w:fldCharType="separate"/>
         </w:r>
         <w:r>
           <w:rPr>
-            <w:noProof/>
-            <w:webHidden/>
-          </w:rPr>
-          <w:t>5</w:t>
-        </w:r>
-        <w:r>
-          <w:rPr>
-            <w:noProof/>
-            <w:webHidden/>
-          </w:rPr>
-          <w:fldChar w:fldCharType="end"/>
-        </w:r>
-      </w:hyperlink>
-    </w:p>
-    <w:p>
-      <w:pPr>
-        <w:pStyle w:val="TM3"/>
-        <w:tabs>
-          <w:tab w:val="left" w:pos="1200"/>
-          <w:tab w:val="right" w:leader="dot" w:pos="9060"/>
-        </w:tabs>
-        <w:rPr>
-          <w:rFonts w:asciiTheme="minorHAnsi" w:eastAsiaTheme="minorEastAsia" w:hAnsiTheme="minorHAnsi" w:cstheme="minorBidi"/>
-          <w:noProof/>
-          <w:szCs w:val="24"/>
-        </w:rPr>
-      </w:pPr>
-      <w:hyperlink w:anchor="_Toc2333866" w:history="1">
-        <w:r>
-          <w:rPr>
-            <w:rStyle w:val="Lienhypertexte"/>
-            <w:noProof/>
-          </w:rPr>
-          <w:t>3.4.2</w:t>
-        </w:r>
-        <w:r>
-          <w:rPr>
-            <w:rFonts w:asciiTheme="minorHAnsi" w:eastAsiaTheme="minorEastAsia" w:hAnsiTheme="minorHAnsi" w:cstheme="minorBidi"/>
-            <w:noProof/>
-            <w:szCs w:val="24"/>
-          </w:rPr>
-          <w:tab/>
-        </w:r>
-        <w:r>
-          <w:rPr>
-            <w:rStyle w:val="Lienhypertexte"/>
-            <w:noProof/>
-          </w:rPr>
-          <w:t>Point 2</w:t>
-        </w:r>
-        <w:r>
-          <w:rPr>
-            <w:noProof/>
-            <w:webHidden/>
-          </w:rPr>
-          <w:tab/>
-        </w:r>
-        <w:r>
-          <w:rPr>
-            <w:noProof/>
-            <w:webHidden/>
-          </w:rPr>
-          <w:fldChar w:fldCharType="begin"/>
-        </w:r>
-        <w:r>
-          <w:rPr>
-            <w:noProof/>
-            <w:webHidden/>
-          </w:rPr>
-          <w:instrText xml:space="preserve"> PAGEREF _Toc2333866 \h </w:instrText>
-        </w:r>
-        <w:r>
-          <w:rPr>
-            <w:noProof/>
-            <w:webHidden/>
-          </w:rPr>
-        </w:r>
-        <w:r>
-          <w:rPr>
-            <w:noProof/>
-            <w:webHidden/>
-          </w:rPr>
-          <w:fldChar w:fldCharType="separate"/>
-        </w:r>
-        <w:r>
-          <w:rPr>
-            <w:noProof/>
-            <w:webHidden/>
-          </w:rPr>
-          <w:t>5</w:t>
-        </w:r>
-        <w:r>
-          <w:rPr>
-            <w:noProof/>
-            <w:webHidden/>
-          </w:rPr>
-          <w:fldChar w:fldCharType="end"/>
-        </w:r>
-      </w:hyperlink>
-    </w:p>
-    <w:p>
-      <w:pPr>
-        <w:pStyle w:val="TM3"/>
-        <w:tabs>
-          <w:tab w:val="left" w:pos="1200"/>
-          <w:tab w:val="right" w:leader="dot" w:pos="9060"/>
-        </w:tabs>
-        <w:rPr>
-          <w:rFonts w:asciiTheme="minorHAnsi" w:eastAsiaTheme="minorEastAsia" w:hAnsiTheme="minorHAnsi" w:cstheme="minorBidi"/>
-          <w:noProof/>
-          <w:szCs w:val="24"/>
-        </w:rPr>
-      </w:pPr>
-      <w:hyperlink w:anchor="_Toc2333867" w:history="1">
-        <w:r>
-          <w:rPr>
-            <w:rStyle w:val="Lienhypertexte"/>
-            <w:noProof/>
-          </w:rPr>
-          <w:t>3.4.3</w:t>
-        </w:r>
-        <w:r>
-          <w:rPr>
-            <w:rFonts w:asciiTheme="minorHAnsi" w:eastAsiaTheme="minorEastAsia" w:hAnsiTheme="minorHAnsi" w:cstheme="minorBidi"/>
-            <w:noProof/>
-            <w:szCs w:val="24"/>
-          </w:rPr>
-          <w:tab/>
-        </w:r>
-        <w:r>
-          <w:rPr>
-            <w:rStyle w:val="Lienhypertexte"/>
-            <w:noProof/>
-          </w:rPr>
-          <w:t>Point …</w:t>
-        </w:r>
-        <w:r>
-          <w:rPr>
-            <w:noProof/>
-            <w:webHidden/>
-          </w:rPr>
-          <w:tab/>
-        </w:r>
-        <w:r>
-          <w:rPr>
-            <w:noProof/>
-            <w:webHidden/>
-          </w:rPr>
-          <w:fldChar w:fldCharType="begin"/>
-        </w:r>
-        <w:r>
-          <w:rPr>
-            <w:noProof/>
-            <w:webHidden/>
-          </w:rPr>
-          <w:instrText xml:space="preserve"> PAGEREF _Toc2333867 \h </w:instrText>
-        </w:r>
-        <w:r>
-          <w:rPr>
-            <w:noProof/>
-            <w:webHidden/>
-          </w:rPr>
-        </w:r>
-        <w:r>
-          <w:rPr>
-            <w:noProof/>
-            <w:webHidden/>
-          </w:rPr>
-          <w:fldChar w:fldCharType="separate"/>
-        </w:r>
-        <w:r>
-          <w:rPr>
-            <w:noProof/>
-            <w:webHidden/>
-          </w:rPr>
-          <w:t>5</w:t>
-        </w:r>
-        <w:r>
-          <w:rPr>
-            <w:noProof/>
+            <w:webHidden/>
+          </w:rPr>
+          <w:t>10</w:t>
+        </w:r>
+        <w:r>
+          <w:rPr>
             <w:webHidden/>
           </w:rPr>
           <w:fldChar w:fldCharType="end"/>
@@ -2573,23 +3272,27 @@
         <w:rPr>
           <w:rFonts w:asciiTheme="minorHAnsi" w:eastAsiaTheme="minorEastAsia" w:hAnsiTheme="minorHAnsi" w:cstheme="minorBidi"/>
           <w:noProof/>
-          <w:szCs w:val="24"/>
-        </w:rPr>
-      </w:pPr>
-      <w:hyperlink w:anchor="_Toc2333868" w:history="1">
+          <w:sz w:val="22"/>
+          <w:szCs w:val="22"/>
+          <w:lang w:val="fr-CH" w:eastAsia="fr-CH"/>
+        </w:rPr>
+      </w:pPr>
+      <w:hyperlink w:anchor="_Toc3792896" w:history="1">
         <w:r>
           <w:rPr>
             <w:rStyle w:val="Lienhypertexte"/>
             <w:iCs/>
             <w:noProof/>
           </w:rPr>
-          <w:t>3.5</w:t>
+          <w:t>6.1</w:t>
         </w:r>
         <w:r>
           <w:rPr>
             <w:rFonts w:asciiTheme="minorHAnsi" w:eastAsiaTheme="minorEastAsia" w:hAnsiTheme="minorHAnsi" w:cstheme="minorBidi"/>
             <w:noProof/>
-            <w:szCs w:val="24"/>
+            <w:sz w:val="22"/>
+            <w:szCs w:val="22"/>
+            <w:lang w:val="fr-CH" w:eastAsia="fr-CH"/>
           </w:rPr>
           <w:tab/>
         </w:r>
@@ -2599,7 +3302,7 @@
             <w:iCs/>
             <w:noProof/>
           </w:rPr>
-          <w:t>Livraisons</w:t>
+          <w:t>Tests effectués</w:t>
         </w:r>
         <w:r>
           <w:rPr>
@@ -2620,7 +3323,7 @@
             <w:noProof/>
             <w:webHidden/>
           </w:rPr>
-          <w:instrText xml:space="preserve"> PAGEREF _Toc2333868 \h </w:instrText>
+          <w:instrText xml:space="preserve"> PAGEREF _Toc3792896 \h </w:instrText>
         </w:r>
         <w:r>
           <w:rPr>
@@ -2640,82 +3343,11 @@
             <w:noProof/>
             <w:webHidden/>
           </w:rPr>
-          <w:t>5</w:t>
-        </w:r>
-        <w:r>
-          <w:rPr>
-            <w:noProof/>
-            <w:webHidden/>
-          </w:rPr>
-          <w:fldChar w:fldCharType="end"/>
-        </w:r>
-      </w:hyperlink>
-    </w:p>
-    <w:p>
-      <w:pPr>
-        <w:pStyle w:val="TM1"/>
-        <w:rPr>
-          <w:rFonts w:asciiTheme="minorHAnsi" w:eastAsiaTheme="minorEastAsia" w:hAnsiTheme="minorHAnsi" w:cstheme="minorBidi"/>
-          <w:szCs w:val="24"/>
-        </w:rPr>
-      </w:pPr>
-      <w:hyperlink w:anchor="_Toc2333869" w:history="1">
-        <w:r>
-          <w:rPr>
-            <w:rStyle w:val="Lienhypertexte"/>
-          </w:rPr>
-          <w:t>4</w:t>
-        </w:r>
-        <w:r>
-          <w:rPr>
-            <w:rFonts w:asciiTheme="minorHAnsi" w:eastAsiaTheme="minorEastAsia" w:hAnsiTheme="minorHAnsi" w:cstheme="minorBidi"/>
-            <w:szCs w:val="24"/>
-          </w:rPr>
-          <w:tab/>
-        </w:r>
-        <w:r>
-          <w:rPr>
-            <w:rStyle w:val="Lienhypertexte"/>
-          </w:rPr>
-          <w:t>Tests</w:t>
-        </w:r>
-        <w:r>
-          <w:rPr>
-            <w:webHidden/>
-          </w:rPr>
-          <w:tab/>
-        </w:r>
-        <w:r>
-          <w:rPr>
-            <w:webHidden/>
-          </w:rPr>
-          <w:fldChar w:fldCharType="begin"/>
-        </w:r>
-        <w:r>
-          <w:rPr>
-            <w:webHidden/>
-          </w:rPr>
-          <w:instrText xml:space="preserve"> PAGEREF _Toc2333869 \h </w:instrText>
-        </w:r>
-        <w:r>
-          <w:rPr>
-            <w:webHidden/>
-          </w:rPr>
-        </w:r>
-        <w:r>
-          <w:rPr>
-            <w:webHidden/>
-          </w:rPr>
-          <w:fldChar w:fldCharType="separate"/>
-        </w:r>
-        <w:r>
-          <w:rPr>
-            <w:webHidden/>
-          </w:rPr>
-          <w:t>5</w:t>
-        </w:r>
-        <w:r>
-          <w:rPr>
+          <w:t>10</w:t>
+        </w:r>
+        <w:r>
+          <w:rPr>
+            <w:noProof/>
             <w:webHidden/>
           </w:rPr>
           <w:fldChar w:fldCharType="end"/>
@@ -2732,23 +3364,27 @@
         <w:rPr>
           <w:rFonts w:asciiTheme="minorHAnsi" w:eastAsiaTheme="minorEastAsia" w:hAnsiTheme="minorHAnsi" w:cstheme="minorBidi"/>
           <w:noProof/>
-          <w:szCs w:val="24"/>
-        </w:rPr>
-      </w:pPr>
-      <w:hyperlink w:anchor="_Toc2333870" w:history="1">
+          <w:sz w:val="22"/>
+          <w:szCs w:val="22"/>
+          <w:lang w:val="fr-CH" w:eastAsia="fr-CH"/>
+        </w:rPr>
+      </w:pPr>
+      <w:hyperlink w:anchor="_Toc3792897" w:history="1">
         <w:r>
           <w:rPr>
             <w:rStyle w:val="Lienhypertexte"/>
             <w:iCs/>
             <w:noProof/>
           </w:rPr>
-          <w:t>4.1</w:t>
+          <w:t>6.2</w:t>
         </w:r>
         <w:r>
           <w:rPr>
             <w:rFonts w:asciiTheme="minorHAnsi" w:eastAsiaTheme="minorEastAsia" w:hAnsiTheme="minorHAnsi" w:cstheme="minorBidi"/>
             <w:noProof/>
-            <w:szCs w:val="24"/>
+            <w:sz w:val="22"/>
+            <w:szCs w:val="22"/>
+            <w:lang w:val="fr-CH" w:eastAsia="fr-CH"/>
           </w:rPr>
           <w:tab/>
         </w:r>
@@ -2758,7 +3394,7 @@
             <w:iCs/>
             <w:noProof/>
           </w:rPr>
-          <w:t>Tests effectués</w:t>
+          <w:t>Erreurs restantes</w:t>
         </w:r>
         <w:r>
           <w:rPr>
@@ -2779,7 +3415,7 @@
             <w:noProof/>
             <w:webHidden/>
           </w:rPr>
-          <w:instrText xml:space="preserve"> PAGEREF _Toc2333870 \h </w:instrText>
+          <w:instrText xml:space="preserve"> PAGEREF _Toc3792897 \h </w:instrText>
         </w:r>
         <w:r>
           <w:rPr>
@@ -2799,11 +3435,161 @@
             <w:noProof/>
             <w:webHidden/>
           </w:rPr>
-          <w:t>5</w:t>
-        </w:r>
-        <w:r>
-          <w:rPr>
-            <w:noProof/>
+          <w:t>10</w:t>
+        </w:r>
+        <w:r>
+          <w:rPr>
+            <w:noProof/>
+            <w:webHidden/>
+          </w:rPr>
+          <w:fldChar w:fldCharType="end"/>
+        </w:r>
+      </w:hyperlink>
+    </w:p>
+    <w:p>
+      <w:pPr>
+        <w:pStyle w:val="TM1"/>
+        <w:rPr>
+          <w:rFonts w:asciiTheme="minorHAnsi" w:eastAsiaTheme="minorEastAsia" w:hAnsiTheme="minorHAnsi" w:cstheme="minorBidi"/>
+          <w:sz w:val="22"/>
+          <w:szCs w:val="22"/>
+          <w:lang w:val="fr-CH" w:eastAsia="fr-CH"/>
+        </w:rPr>
+      </w:pPr>
+      <w:hyperlink w:anchor="_Toc3792898" w:history="1">
+        <w:r>
+          <w:rPr>
+            <w:rStyle w:val="Lienhypertexte"/>
+          </w:rPr>
+          <w:t>7</w:t>
+        </w:r>
+        <w:r>
+          <w:rPr>
+            <w:rFonts w:asciiTheme="minorHAnsi" w:eastAsiaTheme="minorEastAsia" w:hAnsiTheme="minorHAnsi" w:cstheme="minorBidi"/>
+            <w:sz w:val="22"/>
+            <w:szCs w:val="22"/>
+            <w:lang w:val="fr-CH" w:eastAsia="fr-CH"/>
+          </w:rPr>
+          <w:tab/>
+        </w:r>
+        <w:r>
+          <w:rPr>
+            <w:rStyle w:val="Lienhypertexte"/>
+          </w:rPr>
+          <w:t>Conclusions</w:t>
+        </w:r>
+        <w:r>
+          <w:rPr>
+            <w:webHidden/>
+          </w:rPr>
+          <w:tab/>
+        </w:r>
+        <w:r>
+          <w:rPr>
+            <w:webHidden/>
+          </w:rPr>
+          <w:fldChar w:fldCharType="begin"/>
+        </w:r>
+        <w:r>
+          <w:rPr>
+            <w:webHidden/>
+          </w:rPr>
+          <w:instrText xml:space="preserve"> PAGEREF _Toc3792898 \h </w:instrText>
+        </w:r>
+        <w:r>
+          <w:rPr>
+            <w:webHidden/>
+          </w:rPr>
+        </w:r>
+        <w:r>
+          <w:rPr>
+            <w:webHidden/>
+          </w:rPr>
+          <w:fldChar w:fldCharType="separate"/>
+        </w:r>
+        <w:r>
+          <w:rPr>
+            <w:webHidden/>
+          </w:rPr>
+          <w:t>11</w:t>
+        </w:r>
+        <w:r>
+          <w:rPr>
+            <w:webHidden/>
+          </w:rPr>
+          <w:fldChar w:fldCharType="end"/>
+        </w:r>
+      </w:hyperlink>
+    </w:p>
+    <w:p>
+      <w:pPr>
+        <w:pStyle w:val="TM1"/>
+        <w:rPr>
+          <w:rFonts w:asciiTheme="minorHAnsi" w:eastAsiaTheme="minorEastAsia" w:hAnsiTheme="minorHAnsi" w:cstheme="minorBidi"/>
+          <w:sz w:val="22"/>
+          <w:szCs w:val="22"/>
+          <w:lang w:val="fr-CH" w:eastAsia="fr-CH"/>
+        </w:rPr>
+      </w:pPr>
+      <w:hyperlink w:anchor="_Toc3792899" w:history="1">
+        <w:r>
+          <w:rPr>
+            <w:rStyle w:val="Lienhypertexte"/>
+          </w:rPr>
+          <w:t>8</w:t>
+        </w:r>
+        <w:r>
+          <w:rPr>
+            <w:rFonts w:asciiTheme="minorHAnsi" w:eastAsiaTheme="minorEastAsia" w:hAnsiTheme="minorHAnsi" w:cstheme="minorBidi"/>
+            <w:sz w:val="22"/>
+            <w:szCs w:val="22"/>
+            <w:lang w:val="fr-CH" w:eastAsia="fr-CH"/>
+          </w:rPr>
+          <w:tab/>
+        </w:r>
+        <w:r>
+          <w:rPr>
+            <w:rStyle w:val="Lienhypertexte"/>
+          </w:rPr>
+          <w:t>Annexes</w:t>
+        </w:r>
+        <w:r>
+          <w:rPr>
+            <w:webHidden/>
+          </w:rPr>
+          <w:tab/>
+        </w:r>
+        <w:r>
+          <w:rPr>
+            <w:webHidden/>
+          </w:rPr>
+          <w:fldChar w:fldCharType="begin"/>
+        </w:r>
+        <w:r>
+          <w:rPr>
+            <w:webHidden/>
+          </w:rPr>
+          <w:instrText xml:space="preserve"> PAGEREF _Toc3792899 \h </w:instrText>
+        </w:r>
+        <w:r>
+          <w:rPr>
+            <w:webHidden/>
+          </w:rPr>
+        </w:r>
+        <w:r>
+          <w:rPr>
+            <w:webHidden/>
+          </w:rPr>
+          <w:fldChar w:fldCharType="separate"/>
+        </w:r>
+        <w:r>
+          <w:rPr>
+            <w:webHidden/>
+          </w:rPr>
+          <w:t>11</w:t>
+        </w:r>
+        <w:r>
+          <w:rPr>
             <w:webHidden/>
           </w:rPr>
           <w:fldChar w:fldCharType="end"/>
@@ -2820,23 +3606,27 @@
         <w:rPr>
           <w:rFonts w:asciiTheme="minorHAnsi" w:eastAsiaTheme="minorEastAsia" w:hAnsiTheme="minorHAnsi" w:cstheme="minorBidi"/>
           <w:noProof/>
-          <w:szCs w:val="24"/>
-        </w:rPr>
-      </w:pPr>
-      <w:hyperlink w:anchor="_Toc2333871" w:history="1">
+          <w:sz w:val="22"/>
+          <w:szCs w:val="22"/>
+          <w:lang w:val="fr-CH" w:eastAsia="fr-CH"/>
+        </w:rPr>
+      </w:pPr>
+      <w:hyperlink w:anchor="_Toc3792900" w:history="1">
         <w:r>
           <w:rPr>
             <w:rStyle w:val="Lienhypertexte"/>
             <w:iCs/>
             <w:noProof/>
           </w:rPr>
-          <w:t>4.2</w:t>
+          <w:t>8.1</w:t>
         </w:r>
         <w:r>
           <w:rPr>
             <w:rFonts w:asciiTheme="minorHAnsi" w:eastAsiaTheme="minorEastAsia" w:hAnsiTheme="minorHAnsi" w:cstheme="minorBidi"/>
             <w:noProof/>
-            <w:szCs w:val="24"/>
+            <w:sz w:val="22"/>
+            <w:szCs w:val="22"/>
+            <w:lang w:val="fr-CH" w:eastAsia="fr-CH"/>
           </w:rPr>
           <w:tab/>
         </w:r>
@@ -2846,7 +3636,7 @@
             <w:iCs/>
             <w:noProof/>
           </w:rPr>
-          <w:t>Erreurs restantes</w:t>
+          <w:t>Sources – Bibliographie</w:t>
         </w:r>
         <w:r>
           <w:rPr>
@@ -2867,7 +3657,7 @@
             <w:noProof/>
             <w:webHidden/>
           </w:rPr>
-          <w:instrText xml:space="preserve"> PAGEREF _Toc2333871 \h </w:instrText>
+          <w:instrText xml:space="preserve"> PAGEREF _Toc3792900 \h </w:instrText>
         </w:r>
         <w:r>
           <w:rPr>
@@ -2887,153 +3677,11 @@
             <w:noProof/>
             <w:webHidden/>
           </w:rPr>
-          <w:t>5</w:t>
-        </w:r>
-        <w:r>
-          <w:rPr>
-            <w:noProof/>
-            <w:webHidden/>
-          </w:rPr>
-          <w:fldChar w:fldCharType="end"/>
-        </w:r>
-      </w:hyperlink>
-    </w:p>
-    <w:p>
-      <w:pPr>
-        <w:pStyle w:val="TM1"/>
-        <w:rPr>
-          <w:rFonts w:asciiTheme="minorHAnsi" w:eastAsiaTheme="minorEastAsia" w:hAnsiTheme="minorHAnsi" w:cstheme="minorBidi"/>
-          <w:szCs w:val="24"/>
-        </w:rPr>
-      </w:pPr>
-      <w:hyperlink w:anchor="_Toc2333872" w:history="1">
-        <w:r>
-          <w:rPr>
-            <w:rStyle w:val="Lienhypertexte"/>
-          </w:rPr>
-          <w:t>5</w:t>
-        </w:r>
-        <w:r>
-          <w:rPr>
-            <w:rFonts w:asciiTheme="minorHAnsi" w:eastAsiaTheme="minorEastAsia" w:hAnsiTheme="minorHAnsi" w:cstheme="minorBidi"/>
-            <w:szCs w:val="24"/>
-          </w:rPr>
-          <w:tab/>
-        </w:r>
-        <w:r>
-          <w:rPr>
-            <w:rStyle w:val="Lienhypertexte"/>
-          </w:rPr>
-          <w:t>Conclusions</w:t>
-        </w:r>
-        <w:r>
-          <w:rPr>
-            <w:webHidden/>
-          </w:rPr>
-          <w:tab/>
-        </w:r>
-        <w:r>
-          <w:rPr>
-            <w:webHidden/>
-          </w:rPr>
-          <w:fldChar w:fldCharType="begin"/>
-        </w:r>
-        <w:r>
-          <w:rPr>
-            <w:webHidden/>
-          </w:rPr>
-          <w:instrText xml:space="preserve"> PAGEREF _Toc2333872 \h </w:instrText>
-        </w:r>
-        <w:r>
-          <w:rPr>
-            <w:webHidden/>
-          </w:rPr>
-        </w:r>
-        <w:r>
-          <w:rPr>
-            <w:webHidden/>
-          </w:rPr>
-          <w:fldChar w:fldCharType="separate"/>
-        </w:r>
-        <w:r>
-          <w:rPr>
-            <w:webHidden/>
-          </w:rPr>
-          <w:t>5</w:t>
-        </w:r>
-        <w:r>
-          <w:rPr>
-            <w:webHidden/>
-          </w:rPr>
-          <w:fldChar w:fldCharType="end"/>
-        </w:r>
-      </w:hyperlink>
-    </w:p>
-    <w:p>
-      <w:pPr>
-        <w:pStyle w:val="TM1"/>
-        <w:rPr>
-          <w:rFonts w:asciiTheme="minorHAnsi" w:eastAsiaTheme="minorEastAsia" w:hAnsiTheme="minorHAnsi" w:cstheme="minorBidi"/>
-          <w:szCs w:val="24"/>
-        </w:rPr>
-      </w:pPr>
-      <w:hyperlink w:anchor="_Toc2333873" w:history="1">
-        <w:r>
-          <w:rPr>
-            <w:rStyle w:val="Lienhypertexte"/>
-          </w:rPr>
-          <w:t>6</w:t>
-        </w:r>
-        <w:r>
-          <w:rPr>
-            <w:rFonts w:asciiTheme="minorHAnsi" w:eastAsiaTheme="minorEastAsia" w:hAnsiTheme="minorHAnsi" w:cstheme="minorBidi"/>
-            <w:szCs w:val="24"/>
-          </w:rPr>
-          <w:tab/>
-        </w:r>
-        <w:r>
-          <w:rPr>
-            <w:rStyle w:val="Lienhypertexte"/>
-          </w:rPr>
-          <w:t>Annexes</w:t>
-        </w:r>
-        <w:r>
-          <w:rPr>
-            <w:webHidden/>
-          </w:rPr>
-          <w:tab/>
-        </w:r>
-        <w:r>
-          <w:rPr>
-            <w:webHidden/>
-          </w:rPr>
-          <w:fldChar w:fldCharType="begin"/>
-        </w:r>
-        <w:r>
-          <w:rPr>
-            <w:webHidden/>
-          </w:rPr>
-          <w:instrText xml:space="preserve"> PAGEREF _Toc2333873 \h </w:instrText>
-        </w:r>
-        <w:r>
-          <w:rPr>
-            <w:webHidden/>
-          </w:rPr>
-        </w:r>
-        <w:r>
-          <w:rPr>
-            <w:webHidden/>
-          </w:rPr>
-          <w:fldChar w:fldCharType="separate"/>
-        </w:r>
-        <w:r>
-          <w:rPr>
-            <w:webHidden/>
-          </w:rPr>
-          <w:t>6</w:t>
-        </w:r>
-        <w:r>
-          <w:rPr>
+          <w:t>11</w:t>
+        </w:r>
+        <w:r>
+          <w:rPr>
+            <w:noProof/>
             <w:webHidden/>
           </w:rPr>
           <w:fldChar w:fldCharType="end"/>
@@ -3050,23 +3698,27 @@
         <w:rPr>
           <w:rFonts w:asciiTheme="minorHAnsi" w:eastAsiaTheme="minorEastAsia" w:hAnsiTheme="minorHAnsi" w:cstheme="minorBidi"/>
           <w:noProof/>
-          <w:szCs w:val="24"/>
-        </w:rPr>
-      </w:pPr>
-      <w:hyperlink w:anchor="_Toc2333874" w:history="1">
+          <w:sz w:val="22"/>
+          <w:szCs w:val="22"/>
+          <w:lang w:val="fr-CH" w:eastAsia="fr-CH"/>
+        </w:rPr>
+      </w:pPr>
+      <w:hyperlink w:anchor="_Toc3792901" w:history="1">
         <w:r>
           <w:rPr>
             <w:rStyle w:val="Lienhypertexte"/>
             <w:iCs/>
             <w:noProof/>
           </w:rPr>
-          <w:t>6.1</w:t>
+          <w:t>8.2</w:t>
         </w:r>
         <w:r>
           <w:rPr>
             <w:rFonts w:asciiTheme="minorHAnsi" w:eastAsiaTheme="minorEastAsia" w:hAnsiTheme="minorHAnsi" w:cstheme="minorBidi"/>
             <w:noProof/>
-            <w:szCs w:val="24"/>
+            <w:sz w:val="22"/>
+            <w:szCs w:val="22"/>
+            <w:lang w:val="fr-CH" w:eastAsia="fr-CH"/>
           </w:rPr>
           <w:tab/>
         </w:r>
@@ -3076,7 +3728,7 @@
             <w:iCs/>
             <w:noProof/>
           </w:rPr>
-          <w:t>Sources – Bibliographie</w:t>
+          <w:t>Journal de bord du projet</w:t>
         </w:r>
         <w:r>
           <w:rPr>
@@ -3097,7 +3749,7 @@
             <w:noProof/>
             <w:webHidden/>
           </w:rPr>
-          <w:instrText xml:space="preserve"> PAGEREF _Toc2333874 \h </w:instrText>
+          <w:instrText xml:space="preserve"> PAGEREF _Toc3792901 \h </w:instrText>
         </w:r>
         <w:r>
           <w:rPr>
@@ -3117,95 +3769,7 @@
             <w:noProof/>
             <w:webHidden/>
           </w:rPr>
-          <w:t>6</w:t>
-        </w:r>
-        <w:r>
-          <w:rPr>
-            <w:noProof/>
-            <w:webHidden/>
-          </w:rPr>
-          <w:fldChar w:fldCharType="end"/>
-        </w:r>
-      </w:hyperlink>
-    </w:p>
-    <w:p>
-      <w:pPr>
-        <w:pStyle w:val="TM2"/>
-        <w:tabs>
-          <w:tab w:val="left" w:pos="800"/>
-          <w:tab w:val="right" w:leader="dot" w:pos="9060"/>
-        </w:tabs>
-        <w:rPr>
-          <w:rFonts w:asciiTheme="minorHAnsi" w:eastAsiaTheme="minorEastAsia" w:hAnsiTheme="minorHAnsi" w:cstheme="minorBidi"/>
-          <w:noProof/>
-          <w:szCs w:val="24"/>
-        </w:rPr>
-      </w:pPr>
-      <w:hyperlink w:anchor="_Toc2333875" w:history="1">
-        <w:r>
-          <w:rPr>
-            <w:rStyle w:val="Lienhypertexte"/>
-            <w:iCs/>
-            <w:noProof/>
-          </w:rPr>
-          <w:t>6.2</w:t>
-        </w:r>
-        <w:r>
-          <w:rPr>
-            <w:rFonts w:asciiTheme="minorHAnsi" w:eastAsiaTheme="minorEastAsia" w:hAnsiTheme="minorHAnsi" w:cstheme="minorBidi"/>
-            <w:noProof/>
-            <w:szCs w:val="24"/>
-          </w:rPr>
-          <w:tab/>
-        </w:r>
-        <w:r>
-          <w:rPr>
-            <w:rStyle w:val="Lienhypertexte"/>
-            <w:iCs/>
-            <w:noProof/>
-          </w:rPr>
-          <w:t>Journal de bord du projet</w:t>
-        </w:r>
-        <w:r>
-          <w:rPr>
-            <w:noProof/>
-            <w:webHidden/>
-          </w:rPr>
-          <w:tab/>
-        </w:r>
-        <w:r>
-          <w:rPr>
-            <w:noProof/>
-            <w:webHidden/>
-          </w:rPr>
-          <w:fldChar w:fldCharType="begin"/>
-        </w:r>
-        <w:r>
-          <w:rPr>
-            <w:noProof/>
-            <w:webHidden/>
-          </w:rPr>
-          <w:instrText xml:space="preserve"> PAGEREF _Toc2333875 \h </w:instrText>
-        </w:r>
-        <w:r>
-          <w:rPr>
-            <w:noProof/>
-            <w:webHidden/>
-          </w:rPr>
-        </w:r>
-        <w:r>
-          <w:rPr>
-            <w:noProof/>
-            <w:webHidden/>
-          </w:rPr>
-          <w:fldChar w:fldCharType="separate"/>
-        </w:r>
-        <w:r>
-          <w:rPr>
-            <w:noProof/>
-            <w:webHidden/>
-          </w:rPr>
-          <w:t>6</w:t>
+          <w:t>11</w:t>
         </w:r>
         <w:r>
           <w:rPr>
@@ -3322,9 +3886,8 @@
       <w:pPr>
         <w:pStyle w:val="Titre1"/>
       </w:pPr>
-      <w:bookmarkStart w:id="0" w:name="_Toc2333847"/>
-      <w:r>
-        <w:lastRenderedPageBreak/>
+      <w:bookmarkStart w:id="0" w:name="_Toc3792868"/>
+      <w:r>
         <w:t>Introduction</w:t>
       </w:r>
       <w:bookmarkEnd w:id="0"/>
@@ -3337,7 +3900,7 @@
           <w:iCs/>
         </w:rPr>
       </w:pPr>
-      <w:bookmarkStart w:id="1" w:name="_Toc2333848"/>
+      <w:bookmarkStart w:id="1" w:name="_Toc3792869"/>
       <w:r>
         <w:rPr>
           <w:i w:val="0"/>
@@ -3410,7 +3973,7 @@
           <w:iCs/>
         </w:rPr>
       </w:pPr>
-      <w:bookmarkStart w:id="2" w:name="_Toc2333849"/>
+      <w:bookmarkStart w:id="2" w:name="_Toc3792870"/>
       <w:r>
         <w:rPr>
           <w:i w:val="0"/>
@@ -3747,7 +4310,7 @@
           <w:iCs/>
         </w:rPr>
       </w:pPr>
-      <w:bookmarkStart w:id="3" w:name="_Toc2333850"/>
+      <w:bookmarkStart w:id="3" w:name="_Toc3792871"/>
       <w:r>
         <w:rPr>
           <w:i w:val="0"/>
@@ -3793,31 +4356,30 @@
           <w:iCs/>
         </w:rPr>
       </w:pPr>
-      <w:bookmarkStart w:id="4" w:name="_Toc2333851"/>
+      <w:bookmarkStart w:id="4" w:name="_Toc3792872"/>
       <w:r>
         <w:rPr>
           <w:i w:val="0"/>
           <w:iCs/>
           <w:noProof/>
         </w:rPr>
-        <w:lastRenderedPageBreak/>
         <w:drawing>
-          <wp:anchor distT="0" distB="0" distL="114300" distR="114300" simplePos="0" relativeHeight="251661312" behindDoc="0" locked="0" layoutInCell="1" allowOverlap="1" wp14:anchorId="5E4E2E00" wp14:editId="5007BD9D">
+          <wp:anchor distT="0" distB="0" distL="114300" distR="114300" simplePos="0" relativeHeight="251661312" behindDoc="0" locked="0" layoutInCell="1" allowOverlap="1" wp14:anchorId="5E4E2E00" wp14:editId="6FAC1699">
             <wp:simplePos x="0" y="0"/>
-            <wp:positionH relativeFrom="column">
-              <wp:posOffset>65405</wp:posOffset>
+            <wp:positionH relativeFrom="margin">
+              <wp:align>center</wp:align>
             </wp:positionH>
             <wp:positionV relativeFrom="paragraph">
-              <wp:posOffset>327660</wp:posOffset>
+              <wp:posOffset>361239</wp:posOffset>
             </wp:positionV>
-            <wp:extent cx="5752465" cy="2451100"/>
-            <wp:effectExtent l="0" t="0" r="0" b="12700"/>
+            <wp:extent cx="5676900" cy="2859405"/>
+            <wp:effectExtent l="0" t="0" r="0" b="0"/>
             <wp:wrapTight wrapText="bothSides">
               <wp:wrapPolygon edited="0">
                 <wp:start x="0" y="0"/>
-                <wp:lineTo x="0" y="21488"/>
-                <wp:lineTo x="21459" y="21488"/>
-                <wp:lineTo x="21459" y="0"/>
+                <wp:lineTo x="0" y="21442"/>
+                <wp:lineTo x="21528" y="21442"/>
+                <wp:lineTo x="21528" y="0"/>
                 <wp:lineTo x="0" y="0"/>
               </wp:wrapPolygon>
             </wp:wrapTight>
@@ -3834,7 +4396,7 @@
                       <a:picLocks noChangeAspect="1" noChangeArrowheads="1"/>
                     </pic:cNvPicPr>
                   </pic:nvPicPr>
-                  <pic:blipFill>
+                  <pic:blipFill rotWithShape="1">
                     <a:blip r:embed="rId10">
                       <a:extLst>
                         <a:ext uri="{28A0092B-C50C-407E-A947-70E740481C1C}">
@@ -3842,15 +4404,13 @@
                         </a:ext>
                       </a:extLst>
                     </a:blip>
-                    <a:srcRect/>
-                    <a:stretch>
-                      <a:fillRect/>
-                    </a:stretch>
+                    <a:srcRect l="1067" t="3898" r="20521" b="3381"/>
+                    <a:stretch/>
                   </pic:blipFill>
                   <pic:spPr bwMode="auto">
                     <a:xfrm>
                       <a:off x="0" y="0"/>
-                      <a:ext cx="5752465" cy="2451100"/>
+                      <a:ext cx="5676900" cy="2859405"/>
                     </a:xfrm>
                     <a:prstGeom prst="rect">
                       <a:avLst/>
@@ -3859,6 +4419,11 @@
                     <a:ln>
                       <a:noFill/>
                     </a:ln>
+                    <a:extLst>
+                      <a:ext uri="{53640926-AAD7-44D8-BBD7-CCE9431645EC}">
+                        <a14:shadowObscured xmlns:a14="http://schemas.microsoft.com/office/drawing/2010/main"/>
+                      </a:ext>
+                    </a:extLst>
                   </pic:spPr>
                 </pic:pic>
               </a:graphicData>
@@ -3892,18 +4457,25 @@
       <w:pPr>
         <w:pStyle w:val="Titre1"/>
       </w:pPr>
-      <w:bookmarkStart w:id="5" w:name="_Toc2333852"/>
+      <w:bookmarkStart w:id="5" w:name="_Toc3792873"/>
+      <w:bookmarkEnd w:id="5"/>
+    </w:p>
+    <w:p>
+      <w:pPr>
+        <w:pStyle w:val="Titre1"/>
+      </w:pPr>
+      <w:bookmarkStart w:id="6" w:name="_Toc3792874"/>
       <w:r>
         <w:t>Analyse</w:t>
       </w:r>
-      <w:bookmarkEnd w:id="5"/>
+      <w:bookmarkEnd w:id="6"/>
     </w:p>
     <w:p>
       <w:pPr>
         <w:pStyle w:val="Help"/>
       </w:pPr>
-      <w:bookmarkStart w:id="6" w:name="_Toc25553307"/>
-      <w:bookmarkStart w:id="7" w:name="_Toc71691011"/>
+      <w:bookmarkStart w:id="7" w:name="_Toc25553307"/>
+      <w:bookmarkStart w:id="8" w:name="_Toc71691011"/>
       <w:r>
         <w:t xml:space="preserve">L’analyse </w:t>
       </w:r>
@@ -3944,13 +4516,13 @@
           <w:i/>
         </w:rPr>
       </w:pPr>
-      <w:bookmarkStart w:id="8" w:name="_Toc2333853"/>
-      <w:bookmarkEnd w:id="6"/>
+      <w:bookmarkStart w:id="9" w:name="_Toc3792875"/>
       <w:bookmarkEnd w:id="7"/>
+      <w:bookmarkEnd w:id="8"/>
       <w:r>
         <w:t>Use cases et scénarios</w:t>
       </w:r>
-      <w:bookmarkEnd w:id="8"/>
+      <w:bookmarkEnd w:id="9"/>
     </w:p>
     <w:p>
       <w:pPr>
@@ -3959,15 +4531,16 @@
           <w:lang w:val="fr-CH" w:eastAsia="en-US"/>
         </w:rPr>
       </w:pPr>
-      <w:bookmarkStart w:id="9" w:name="_Toc71691012"/>
-      <w:bookmarkStart w:id="10" w:name="_Toc2333857"/>
-      <w:bookmarkStart w:id="11" w:name="_Toc1588691"/>
+      <w:bookmarkStart w:id="10" w:name="_Toc1588691"/>
+      <w:bookmarkStart w:id="11" w:name="_Toc3792876"/>
+      <w:bookmarkStart w:id="12" w:name="_Toc71691012"/>
       <w:r>
         <w:rPr>
           <w:lang w:val="fr-CH" w:eastAsia="en-US"/>
         </w:rPr>
         <w:t>Apprendre à jouer</w:t>
       </w:r>
+      <w:bookmarkEnd w:id="10"/>
       <w:bookmarkEnd w:id="11"/>
     </w:p>
     <w:p>
@@ -3977,14 +4550,16 @@
           <w:lang w:val="fr-CH" w:eastAsia="en-US"/>
         </w:rPr>
       </w:pPr>
-      <w:bookmarkStart w:id="12" w:name="_Toc1588692"/>
+      <w:bookmarkStart w:id="13" w:name="_Toc1588692"/>
+      <w:bookmarkStart w:id="14" w:name="_Toc3792877"/>
       <w:r>
         <w:rPr>
           <w:lang w:val="fr-CH" w:eastAsia="en-US"/>
         </w:rPr>
         <w:t>Démarrer et lire les règles</w:t>
       </w:r>
-      <w:bookmarkEnd w:id="12"/>
+      <w:bookmarkEnd w:id="13"/>
+      <w:bookmarkEnd w:id="14"/>
     </w:p>
     <w:tbl>
       <w:tblPr>
@@ -4358,12 +4933,16 @@
               <w:spacing w:after="160" w:line="259" w:lineRule="auto"/>
               <w:rPr>
                 <w:rFonts w:ascii="Calibri" w:hAnsi="Calibri"/>
-                <w:sz w:val="22"/>
-              </w:rPr>
-            </w:pPr>
-            <w:r>
-              <w:rPr>
-                <w:rFonts w:ascii="Calibri" w:hAnsi="Calibri"/>
+                <w:b w:val="0"/>
+                <w:bCs w:val="0"/>
+                <w:sz w:val="22"/>
+              </w:rPr>
+            </w:pPr>
+            <w:r>
+              <w:rPr>
+                <w:rFonts w:ascii="Calibri" w:hAnsi="Calibri"/>
+                <w:b w:val="0"/>
+                <w:bCs w:val="0"/>
                 <w:sz w:val="22"/>
               </w:rPr>
               <w:t>On lance le programme.</w:t>
@@ -4439,12 +5018,16 @@
               <w:spacing w:after="160" w:line="259" w:lineRule="auto"/>
               <w:rPr>
                 <w:rFonts w:ascii="Calibri" w:hAnsi="Calibri"/>
-                <w:sz w:val="22"/>
-              </w:rPr>
-            </w:pPr>
-            <w:r>
-              <w:rPr>
-                <w:rFonts w:ascii="Calibri" w:hAnsi="Calibri"/>
+                <w:b w:val="0"/>
+                <w:bCs w:val="0"/>
+                <w:sz w:val="22"/>
+              </w:rPr>
+            </w:pPr>
+            <w:r>
+              <w:rPr>
+                <w:rFonts w:ascii="Calibri" w:hAnsi="Calibri"/>
+                <w:b w:val="0"/>
+                <w:bCs w:val="0"/>
                 <w:sz w:val="22"/>
               </w:rPr>
               <w:t>On tape « </w:t>
@@ -4453,6 +5036,8 @@
             <w:r>
               <w:rPr>
                 <w:rFonts w:ascii="Calibri" w:hAnsi="Calibri"/>
+                <w:b w:val="0"/>
+                <w:bCs w:val="0"/>
                 <w:sz w:val="22"/>
               </w:rPr>
               <w:t>bla</w:t>
@@ -4461,6 +5046,8 @@
             <w:r>
               <w:rPr>
                 <w:rFonts w:ascii="Calibri" w:hAnsi="Calibri"/>
+                <w:b w:val="0"/>
+                <w:bCs w:val="0"/>
                 <w:sz w:val="22"/>
               </w:rPr>
               <w:t xml:space="preserve"> </w:t>
@@ -4469,6 +5056,8 @@
             <w:r>
               <w:rPr>
                 <w:rFonts w:ascii="Calibri" w:hAnsi="Calibri"/>
+                <w:b w:val="0"/>
+                <w:bCs w:val="0"/>
                 <w:sz w:val="22"/>
               </w:rPr>
               <w:t>bla</w:t>
@@ -4477,6 +5066,8 @@
             <w:r>
               <w:rPr>
                 <w:rFonts w:ascii="Calibri" w:hAnsi="Calibri"/>
+                <w:b w:val="0"/>
+                <w:bCs w:val="0"/>
                 <w:sz w:val="22"/>
               </w:rPr>
               <w:t>».</w:t>
@@ -4546,15 +5137,18 @@
               <w:spacing w:after="160" w:line="259" w:lineRule="auto"/>
               <w:rPr>
                 <w:rFonts w:ascii="Calibri" w:hAnsi="Calibri"/>
-                <w:sz w:val="22"/>
-              </w:rPr>
-            </w:pPr>
-            <w:r>
-              <w:rPr>
-                <w:rFonts w:ascii="Calibri" w:hAnsi="Calibri"/>
-                <w:sz w:val="22"/>
-              </w:rPr>
-              <w:lastRenderedPageBreak/>
+                <w:b w:val="0"/>
+                <w:bCs w:val="0"/>
+                <w:sz w:val="22"/>
+              </w:rPr>
+            </w:pPr>
+            <w:r>
+              <w:rPr>
+                <w:rFonts w:ascii="Calibri" w:hAnsi="Calibri"/>
+                <w:b w:val="0"/>
+                <w:bCs w:val="0"/>
+                <w:sz w:val="22"/>
+              </w:rPr>
               <w:t>On tape « oui »</w:t>
             </w:r>
           </w:p>
@@ -4611,12 +5205,16 @@
               <w:spacing w:after="160" w:line="259" w:lineRule="auto"/>
               <w:rPr>
                 <w:rFonts w:ascii="Calibri" w:hAnsi="Calibri"/>
-                <w:sz w:val="22"/>
-              </w:rPr>
-            </w:pPr>
-            <w:r>
-              <w:rPr>
-                <w:rFonts w:ascii="Calibri" w:hAnsi="Calibri"/>
+                <w:b w:val="0"/>
+                <w:bCs w:val="0"/>
+                <w:sz w:val="22"/>
+              </w:rPr>
+            </w:pPr>
+            <w:r>
+              <w:rPr>
+                <w:rFonts w:ascii="Calibri" w:hAnsi="Calibri"/>
+                <w:b w:val="0"/>
+                <w:bCs w:val="0"/>
                 <w:sz w:val="22"/>
               </w:rPr>
               <w:t>On tape une touche.</w:t>
@@ -4686,14 +5284,16 @@
           <w:lang w:val="fr-CH" w:eastAsia="en-US"/>
         </w:rPr>
       </w:pPr>
-      <w:bookmarkStart w:id="13" w:name="_Toc1588693"/>
+      <w:bookmarkStart w:id="15" w:name="_Toc1588693"/>
+      <w:bookmarkStart w:id="16" w:name="_Toc3792878"/>
       <w:r>
         <w:rPr>
           <w:lang w:val="fr-CH" w:eastAsia="en-US"/>
         </w:rPr>
         <w:t>Démarrer sans lire les règles</w:t>
       </w:r>
-      <w:bookmarkEnd w:id="13"/>
+      <w:bookmarkEnd w:id="15"/>
+      <w:bookmarkEnd w:id="16"/>
     </w:p>
     <w:tbl>
       <w:tblPr>
@@ -5238,14 +5838,16 @@
           <w:lang w:val="fr-CH" w:eastAsia="en-US"/>
         </w:rPr>
       </w:pPr>
-      <w:bookmarkStart w:id="14" w:name="_Toc1588694"/>
+      <w:bookmarkStart w:id="17" w:name="_Toc1588694"/>
+      <w:bookmarkStart w:id="18" w:name="_Toc3792879"/>
       <w:r>
         <w:rPr>
           <w:lang w:val="fr-CH" w:eastAsia="en-US"/>
         </w:rPr>
         <w:t>Placer les bateaux</w:t>
       </w:r>
-      <w:bookmarkEnd w:id="14"/>
+      <w:bookmarkEnd w:id="17"/>
+      <w:bookmarkEnd w:id="18"/>
     </w:p>
     <w:p>
       <w:pPr>
@@ -5254,14 +5856,16 @@
           <w:lang w:val="fr-CH" w:eastAsia="en-US"/>
         </w:rPr>
       </w:pPr>
-      <w:bookmarkStart w:id="15" w:name="_Toc1588695"/>
+      <w:bookmarkStart w:id="19" w:name="_Toc1588695"/>
+      <w:bookmarkStart w:id="20" w:name="_Toc3792880"/>
       <w:r>
         <w:rPr>
           <w:lang w:val="fr-CH" w:eastAsia="en-US"/>
         </w:rPr>
         <w:t>Grille fixe</w:t>
       </w:r>
-      <w:bookmarkEnd w:id="15"/>
+      <w:bookmarkEnd w:id="19"/>
+      <w:bookmarkEnd w:id="20"/>
     </w:p>
     <w:tbl>
       <w:tblPr>
@@ -5570,7 +6174,6 @@
                 <w:rFonts w:ascii="Calibri" w:hAnsi="Calibri"/>
                 <w:sz w:val="22"/>
               </w:rPr>
-              <w:lastRenderedPageBreak/>
               <w:t>Action</w:t>
             </w:r>
           </w:p>
@@ -5706,6 +6309,8 @@
             <w:r>
               <w:rPr>
                 <w:rFonts w:ascii="Calibri" w:hAnsi="Calibri"/>
+                <w:b w:val="0"/>
+                <w:bCs w:val="0"/>
                 <w:sz w:val="22"/>
               </w:rPr>
               <w:t>On tape une touche.</w:t>
@@ -5773,14 +6378,16 @@
           <w:lang w:val="fr-CH" w:eastAsia="en-US"/>
         </w:rPr>
       </w:pPr>
-      <w:bookmarkStart w:id="16" w:name="_Toc1588696"/>
+      <w:bookmarkStart w:id="21" w:name="_Toc1588696"/>
+      <w:bookmarkStart w:id="22" w:name="_Toc3792881"/>
       <w:r>
         <w:rPr>
           <w:lang w:val="fr-CH" w:eastAsia="en-US"/>
         </w:rPr>
         <w:t>Choisir une grille</w:t>
       </w:r>
-      <w:bookmarkEnd w:id="16"/>
+      <w:bookmarkEnd w:id="21"/>
+      <w:bookmarkEnd w:id="22"/>
     </w:p>
     <w:tbl>
       <w:tblPr>
@@ -6154,6 +6761,8 @@
               <w:spacing w:after="160" w:line="259" w:lineRule="auto"/>
               <w:rPr>
                 <w:rFonts w:ascii="Calibri" w:hAnsi="Calibri"/>
+                <w:b w:val="0"/>
+                <w:bCs w:val="0"/>
                 <w:sz w:val="22"/>
               </w:rPr>
             </w:pPr>
@@ -6218,12 +6827,16 @@
               <w:spacing w:after="160" w:line="259" w:lineRule="auto"/>
               <w:rPr>
                 <w:rFonts w:ascii="Calibri" w:hAnsi="Calibri"/>
-                <w:sz w:val="22"/>
-              </w:rPr>
-            </w:pPr>
-            <w:r>
-              <w:rPr>
-                <w:rFonts w:ascii="Calibri" w:hAnsi="Calibri"/>
+                <w:b w:val="0"/>
+                <w:bCs w:val="0"/>
+                <w:sz w:val="22"/>
+              </w:rPr>
+            </w:pPr>
+            <w:r>
+              <w:rPr>
+                <w:rFonts w:ascii="Calibri" w:hAnsi="Calibri"/>
+                <w:b w:val="0"/>
+                <w:bCs w:val="0"/>
                 <w:sz w:val="22"/>
               </w:rPr>
               <w:t>On tape 5.</w:t>
@@ -6290,12 +6903,16 @@
               <w:spacing w:after="160" w:line="259" w:lineRule="auto"/>
               <w:rPr>
                 <w:rFonts w:ascii="Calibri" w:hAnsi="Calibri"/>
-                <w:sz w:val="22"/>
-              </w:rPr>
-            </w:pPr>
-            <w:r>
-              <w:rPr>
-                <w:rFonts w:ascii="Calibri" w:hAnsi="Calibri"/>
+                <w:b w:val="0"/>
+                <w:bCs w:val="0"/>
+                <w:sz w:val="22"/>
+              </w:rPr>
+            </w:pPr>
+            <w:r>
+              <w:rPr>
+                <w:rFonts w:ascii="Calibri" w:hAnsi="Calibri"/>
+                <w:b w:val="0"/>
+                <w:bCs w:val="0"/>
                 <w:sz w:val="22"/>
               </w:rPr>
               <w:t>On tape 2.</w:t>
@@ -6359,14 +6976,16 @@
           <w:lang w:val="fr-CH" w:eastAsia="en-US"/>
         </w:rPr>
       </w:pPr>
-      <w:bookmarkStart w:id="17" w:name="_Toc1588697"/>
+      <w:bookmarkStart w:id="23" w:name="_Toc1588697"/>
+      <w:bookmarkStart w:id="24" w:name="_Toc3792882"/>
       <w:r>
         <w:rPr>
           <w:lang w:val="fr-CH" w:eastAsia="en-US"/>
         </w:rPr>
         <w:t>Placer les bateaux (joueur)</w:t>
       </w:r>
-      <w:bookmarkEnd w:id="17"/>
+      <w:bookmarkEnd w:id="23"/>
+      <w:bookmarkEnd w:id="24"/>
     </w:p>
     <w:tbl>
       <w:tblPr>
@@ -6740,6 +7359,8 @@
               <w:spacing w:after="160" w:line="259" w:lineRule="auto"/>
               <w:rPr>
                 <w:rFonts w:ascii="Calibri" w:hAnsi="Calibri"/>
+                <w:b w:val="0"/>
+                <w:bCs w:val="0"/>
                 <w:sz w:val="22"/>
               </w:rPr>
             </w:pPr>
@@ -6804,12 +7425,16 @@
               <w:spacing w:after="160" w:line="259" w:lineRule="auto"/>
               <w:rPr>
                 <w:rFonts w:ascii="Calibri" w:hAnsi="Calibri"/>
-                <w:sz w:val="22"/>
-              </w:rPr>
-            </w:pPr>
-            <w:r>
-              <w:rPr>
-                <w:rFonts w:ascii="Calibri" w:hAnsi="Calibri"/>
+                <w:b w:val="0"/>
+                <w:bCs w:val="0"/>
+                <w:sz w:val="22"/>
+              </w:rPr>
+            </w:pPr>
+            <w:r>
+              <w:rPr>
+                <w:rFonts w:ascii="Calibri" w:hAnsi="Calibri"/>
+                <w:b w:val="0"/>
+                <w:bCs w:val="0"/>
                 <w:sz w:val="22"/>
               </w:rPr>
               <w:t>On entre 2.</w:t>
@@ -6868,12 +7493,16 @@
               <w:spacing w:after="160" w:line="259" w:lineRule="auto"/>
               <w:rPr>
                 <w:rFonts w:ascii="Calibri" w:hAnsi="Calibri"/>
-                <w:sz w:val="22"/>
-              </w:rPr>
-            </w:pPr>
-            <w:r>
-              <w:rPr>
-                <w:rFonts w:ascii="Calibri" w:hAnsi="Calibri"/>
+                <w:b w:val="0"/>
+                <w:bCs w:val="0"/>
+                <w:sz w:val="22"/>
+              </w:rPr>
+            </w:pPr>
+            <w:r>
+              <w:rPr>
+                <w:rFonts w:ascii="Calibri" w:hAnsi="Calibri"/>
+                <w:b w:val="0"/>
+                <w:bCs w:val="0"/>
                 <w:sz w:val="22"/>
               </w:rPr>
               <w:t>On entre 2</w:t>
@@ -6932,12 +7561,16 @@
               <w:spacing w:after="160" w:line="259" w:lineRule="auto"/>
               <w:rPr>
                 <w:rFonts w:ascii="Calibri" w:hAnsi="Calibri"/>
-                <w:sz w:val="22"/>
-              </w:rPr>
-            </w:pPr>
-            <w:r>
-              <w:rPr>
-                <w:rFonts w:ascii="Calibri" w:hAnsi="Calibri"/>
+                <w:b w:val="0"/>
+                <w:bCs w:val="0"/>
+                <w:sz w:val="22"/>
+              </w:rPr>
+            </w:pPr>
+            <w:r>
+              <w:rPr>
+                <w:rFonts w:ascii="Calibri" w:hAnsi="Calibri"/>
+                <w:b w:val="0"/>
+                <w:bCs w:val="0"/>
                 <w:sz w:val="22"/>
               </w:rPr>
               <w:t>On entre A6</w:t>
@@ -6999,12 +7632,16 @@
               <w:spacing w:after="160" w:line="259" w:lineRule="auto"/>
               <w:rPr>
                 <w:rFonts w:ascii="Calibri" w:hAnsi="Calibri"/>
-                <w:sz w:val="22"/>
-              </w:rPr>
-            </w:pPr>
-            <w:r>
-              <w:rPr>
-                <w:rFonts w:ascii="Calibri" w:hAnsi="Calibri"/>
+                <w:b w:val="0"/>
+                <w:bCs w:val="0"/>
+                <w:sz w:val="22"/>
+              </w:rPr>
+            </w:pPr>
+            <w:r>
+              <w:rPr>
+                <w:rFonts w:ascii="Calibri" w:hAnsi="Calibri"/>
+                <w:b w:val="0"/>
+                <w:bCs w:val="0"/>
                 <w:sz w:val="22"/>
               </w:rPr>
               <w:t>On entre A3</w:t>
@@ -7066,12 +7703,16 @@
               <w:spacing w:after="160" w:line="259" w:lineRule="auto"/>
               <w:rPr>
                 <w:rFonts w:ascii="Calibri" w:hAnsi="Calibri"/>
-                <w:sz w:val="22"/>
-              </w:rPr>
-            </w:pPr>
-            <w:r>
-              <w:rPr>
-                <w:rFonts w:ascii="Calibri" w:hAnsi="Calibri"/>
+                <w:b w:val="0"/>
+                <w:bCs w:val="0"/>
+                <w:sz w:val="22"/>
+              </w:rPr>
+            </w:pPr>
+            <w:r>
+              <w:rPr>
+                <w:rFonts w:ascii="Calibri" w:hAnsi="Calibri"/>
+                <w:b w:val="0"/>
+                <w:bCs w:val="0"/>
                 <w:sz w:val="22"/>
               </w:rPr>
               <w:t>On entre A5</w:t>
@@ -7135,12 +7776,16 @@
               <w:jc w:val="center"/>
               <w:rPr>
                 <w:rFonts w:ascii="Calibri" w:hAnsi="Calibri"/>
-                <w:sz w:val="22"/>
-              </w:rPr>
-            </w:pPr>
-            <w:r>
-              <w:rPr>
-                <w:rFonts w:ascii="Calibri" w:hAnsi="Calibri"/>
+                <w:b w:val="0"/>
+                <w:bCs w:val="0"/>
+                <w:sz w:val="22"/>
+              </w:rPr>
+            </w:pPr>
+            <w:r>
+              <w:rPr>
+                <w:rFonts w:ascii="Calibri" w:hAnsi="Calibri"/>
+                <w:b w:val="0"/>
+                <w:bCs w:val="0"/>
                 <w:sz w:val="22"/>
               </w:rPr>
               <w:t>…</w:t>
@@ -7162,6 +7807,8 @@
               <w:spacing w:after="160" w:line="259" w:lineRule="auto"/>
               <w:rPr>
                 <w:rFonts w:ascii="Calibri" w:hAnsi="Calibri"/>
+                <w:b w:val="0"/>
+                <w:bCs w:val="0"/>
                 <w:sz w:val="22"/>
               </w:rPr>
             </w:pPr>
@@ -7216,14 +7863,16 @@
           <w:lang w:val="fr-CH" w:eastAsia="en-US"/>
         </w:rPr>
       </w:pPr>
-      <w:bookmarkStart w:id="18" w:name="_Toc1588698"/>
+      <w:bookmarkStart w:id="25" w:name="_Toc1588698"/>
+      <w:bookmarkStart w:id="26" w:name="_Toc3792883"/>
       <w:r>
         <w:rPr>
           <w:lang w:val="fr-CH" w:eastAsia="en-US"/>
         </w:rPr>
         <w:t>Jouer contre l’ordinateur</w:t>
       </w:r>
-      <w:bookmarkEnd w:id="18"/>
+      <w:bookmarkEnd w:id="25"/>
+      <w:bookmarkEnd w:id="26"/>
     </w:p>
     <w:p>
       <w:pPr>
@@ -7232,14 +7881,16 @@
           <w:lang w:val="fr-CH" w:eastAsia="en-US"/>
         </w:rPr>
       </w:pPr>
-      <w:bookmarkStart w:id="19" w:name="_Toc1588699"/>
+      <w:bookmarkStart w:id="27" w:name="_Toc1588699"/>
+      <w:bookmarkStart w:id="28" w:name="_Toc3792884"/>
       <w:r>
         <w:rPr>
           <w:lang w:val="fr-CH" w:eastAsia="en-US"/>
         </w:rPr>
         <w:t>Partie complète.</w:t>
       </w:r>
-      <w:bookmarkEnd w:id="19"/>
+      <w:bookmarkEnd w:id="27"/>
+      <w:bookmarkEnd w:id="28"/>
     </w:p>
     <w:tbl>
       <w:tblPr>
@@ -7613,6 +8264,8 @@
               <w:spacing w:after="160" w:line="259" w:lineRule="auto"/>
               <w:rPr>
                 <w:rFonts w:ascii="Calibri" w:hAnsi="Calibri"/>
+                <w:b w:val="0"/>
+                <w:bCs w:val="0"/>
                 <w:sz w:val="22"/>
               </w:rPr>
             </w:pPr>
@@ -7677,12 +8330,16 @@
               <w:spacing w:after="160" w:line="259" w:lineRule="auto"/>
               <w:rPr>
                 <w:rFonts w:ascii="Calibri" w:hAnsi="Calibri"/>
-                <w:sz w:val="22"/>
-              </w:rPr>
-            </w:pPr>
-            <w:r>
-              <w:rPr>
-                <w:rFonts w:ascii="Calibri" w:hAnsi="Calibri"/>
+                <w:b w:val="0"/>
+                <w:bCs w:val="0"/>
+                <w:sz w:val="22"/>
+              </w:rPr>
+            </w:pPr>
+            <w:r>
+              <w:rPr>
+                <w:rFonts w:ascii="Calibri" w:hAnsi="Calibri"/>
+                <w:b w:val="0"/>
+                <w:bCs w:val="0"/>
                 <w:sz w:val="22"/>
               </w:rPr>
               <w:t>On entre une touche puis enter.</w:t>
@@ -7758,12 +8415,16 @@
               <w:spacing w:after="160" w:line="259" w:lineRule="auto"/>
               <w:rPr>
                 <w:rFonts w:ascii="Calibri" w:hAnsi="Calibri"/>
-                <w:sz w:val="22"/>
-              </w:rPr>
-            </w:pPr>
-            <w:r>
-              <w:rPr>
-                <w:rFonts w:ascii="Calibri" w:hAnsi="Calibri"/>
+                <w:b w:val="0"/>
+                <w:bCs w:val="0"/>
+                <w:sz w:val="22"/>
+              </w:rPr>
+            </w:pPr>
+            <w:r>
+              <w:rPr>
+                <w:rFonts w:ascii="Calibri" w:hAnsi="Calibri"/>
+                <w:b w:val="0"/>
+                <w:bCs w:val="0"/>
                 <w:sz w:val="22"/>
               </w:rPr>
               <w:t>On entre B4</w:t>
@@ -7822,12 +8483,16 @@
               <w:spacing w:after="160" w:line="259" w:lineRule="auto"/>
               <w:rPr>
                 <w:rFonts w:ascii="Calibri" w:hAnsi="Calibri"/>
-                <w:sz w:val="22"/>
-              </w:rPr>
-            </w:pPr>
-            <w:r>
-              <w:rPr>
-                <w:rFonts w:ascii="Calibri" w:hAnsi="Calibri"/>
+                <w:b w:val="0"/>
+                <w:bCs w:val="0"/>
+                <w:sz w:val="22"/>
+              </w:rPr>
+            </w:pPr>
+            <w:r>
+              <w:rPr>
+                <w:rFonts w:ascii="Calibri" w:hAnsi="Calibri"/>
+                <w:b w:val="0"/>
+                <w:bCs w:val="0"/>
                 <w:sz w:val="22"/>
               </w:rPr>
               <w:t>On entre B8</w:t>
@@ -7886,12 +8551,16 @@
               <w:spacing w:after="160" w:line="259" w:lineRule="auto"/>
               <w:rPr>
                 <w:rFonts w:ascii="Calibri" w:hAnsi="Calibri"/>
-                <w:sz w:val="22"/>
-              </w:rPr>
-            </w:pPr>
-            <w:r>
-              <w:rPr>
-                <w:rFonts w:ascii="Calibri" w:hAnsi="Calibri"/>
+                <w:b w:val="0"/>
+                <w:bCs w:val="0"/>
+                <w:sz w:val="22"/>
+              </w:rPr>
+            </w:pPr>
+            <w:r>
+              <w:rPr>
+                <w:rFonts w:ascii="Calibri" w:hAnsi="Calibri"/>
+                <w:b w:val="0"/>
+                <w:bCs w:val="0"/>
                 <w:sz w:val="22"/>
               </w:rPr>
               <w:t>On entre B7</w:t>
@@ -7950,15 +8619,18 @@
               <w:spacing w:after="160" w:line="259" w:lineRule="auto"/>
               <w:rPr>
                 <w:rFonts w:ascii="Calibri" w:hAnsi="Calibri"/>
-                <w:sz w:val="22"/>
-              </w:rPr>
-            </w:pPr>
-            <w:r>
-              <w:rPr>
-                <w:rFonts w:ascii="Calibri" w:hAnsi="Calibri"/>
-                <w:sz w:val="22"/>
-              </w:rPr>
-              <w:lastRenderedPageBreak/>
+                <w:b w:val="0"/>
+                <w:bCs w:val="0"/>
+                <w:sz w:val="22"/>
+              </w:rPr>
+            </w:pPr>
+            <w:r>
+              <w:rPr>
+                <w:rFonts w:ascii="Calibri" w:hAnsi="Calibri"/>
+                <w:b w:val="0"/>
+                <w:bCs w:val="0"/>
+                <w:sz w:val="22"/>
+              </w:rPr>
               <w:t>On entre B6</w:t>
             </w:r>
           </w:p>
@@ -8022,12 +8694,16 @@
               <w:spacing w:after="160" w:line="259" w:lineRule="auto"/>
               <w:rPr>
                 <w:rFonts w:ascii="Calibri" w:hAnsi="Calibri"/>
-                <w:sz w:val="22"/>
-              </w:rPr>
-            </w:pPr>
-            <w:r>
-              <w:rPr>
-                <w:rFonts w:ascii="Calibri" w:hAnsi="Calibri"/>
+                <w:b w:val="0"/>
+                <w:bCs w:val="0"/>
+                <w:sz w:val="22"/>
+              </w:rPr>
+            </w:pPr>
+            <w:r>
+              <w:rPr>
+                <w:rFonts w:ascii="Calibri" w:hAnsi="Calibri"/>
+                <w:b w:val="0"/>
+                <w:bCs w:val="0"/>
                 <w:sz w:val="22"/>
               </w:rPr>
               <w:t>On entre F4</w:t>
@@ -8086,12 +8762,16 @@
               <w:spacing w:after="160" w:line="259" w:lineRule="auto"/>
               <w:rPr>
                 <w:rFonts w:ascii="Calibri" w:hAnsi="Calibri"/>
-                <w:sz w:val="22"/>
-              </w:rPr>
-            </w:pPr>
-            <w:r>
-              <w:rPr>
-                <w:rFonts w:ascii="Calibri" w:hAnsi="Calibri"/>
+                <w:b w:val="0"/>
+                <w:bCs w:val="0"/>
+                <w:sz w:val="22"/>
+              </w:rPr>
+            </w:pPr>
+            <w:r>
+              <w:rPr>
+                <w:rFonts w:ascii="Calibri" w:hAnsi="Calibri"/>
+                <w:b w:val="0"/>
+                <w:bCs w:val="0"/>
                 <w:sz w:val="22"/>
               </w:rPr>
               <w:t>On entre R9</w:t>
@@ -8173,12 +8853,16 @@
               <w:spacing w:after="160" w:line="259" w:lineRule="auto"/>
               <w:rPr>
                 <w:rFonts w:ascii="Calibri" w:hAnsi="Calibri"/>
-                <w:sz w:val="22"/>
-              </w:rPr>
-            </w:pPr>
-            <w:r>
-              <w:rPr>
-                <w:rFonts w:ascii="Calibri" w:hAnsi="Calibri"/>
+                <w:b w:val="0"/>
+                <w:bCs w:val="0"/>
+                <w:sz w:val="22"/>
+              </w:rPr>
+            </w:pPr>
+            <w:r>
+              <w:rPr>
+                <w:rFonts w:ascii="Calibri" w:hAnsi="Calibri"/>
+                <w:b w:val="0"/>
+                <w:bCs w:val="0"/>
                 <w:sz w:val="22"/>
               </w:rPr>
               <w:t>On entre D3</w:t>
@@ -8237,12 +8921,16 @@
               <w:spacing w:after="160" w:line="259" w:lineRule="auto"/>
               <w:rPr>
                 <w:rFonts w:ascii="Calibri" w:hAnsi="Calibri"/>
-                <w:sz w:val="22"/>
-              </w:rPr>
-            </w:pPr>
-            <w:r>
-              <w:rPr>
-                <w:rFonts w:ascii="Calibri" w:hAnsi="Calibri"/>
+                <w:b w:val="0"/>
+                <w:bCs w:val="0"/>
+                <w:sz w:val="22"/>
+              </w:rPr>
+            </w:pPr>
+            <w:r>
+              <w:rPr>
+                <w:rFonts w:ascii="Calibri" w:hAnsi="Calibri"/>
+                <w:b w:val="0"/>
+                <w:bCs w:val="0"/>
                 <w:sz w:val="22"/>
               </w:rPr>
               <w:t>On entre F4</w:t>
@@ -8310,12 +8998,16 @@
               <w:jc w:val="center"/>
               <w:rPr>
                 <w:rFonts w:ascii="Calibri" w:hAnsi="Calibri"/>
-                <w:sz w:val="22"/>
-              </w:rPr>
-            </w:pPr>
-            <w:r>
-              <w:rPr>
-                <w:rFonts w:ascii="Calibri" w:hAnsi="Calibri"/>
+                <w:b w:val="0"/>
+                <w:bCs w:val="0"/>
+                <w:sz w:val="22"/>
+              </w:rPr>
+            </w:pPr>
+            <w:r>
+              <w:rPr>
+                <w:rFonts w:ascii="Calibri" w:hAnsi="Calibri"/>
+                <w:b w:val="0"/>
+                <w:bCs w:val="0"/>
                 <w:sz w:val="22"/>
               </w:rPr>
               <w:t>…</w:t>
@@ -8337,6 +9029,8 @@
               <w:spacing w:after="160" w:line="259" w:lineRule="auto"/>
               <w:rPr>
                 <w:rFonts w:ascii="Calibri" w:hAnsi="Calibri"/>
+                <w:b w:val="0"/>
+                <w:bCs w:val="0"/>
                 <w:sz w:val="22"/>
               </w:rPr>
             </w:pPr>
@@ -8407,8 +9101,7 @@
           <w:iCs/>
         </w:rPr>
       </w:pPr>
-      <w:bookmarkStart w:id="20" w:name="_Toc2333858"/>
-      <w:bookmarkEnd w:id="10"/>
+      <w:bookmarkStart w:id="29" w:name="_Toc3792885"/>
       <w:r>
         <w:rPr>
           <w:i w:val="0"/>
@@ -8416,8 +9109,8 @@
         </w:rPr>
         <w:t>Stratégie de test</w:t>
       </w:r>
-      <w:bookmarkEnd w:id="9"/>
-      <w:bookmarkEnd w:id="20"/>
+      <w:bookmarkEnd w:id="12"/>
+      <w:bookmarkEnd w:id="29"/>
     </w:p>
     <w:p>
       <w:pPr>
@@ -8425,9 +9118,8 @@
           <w:rFonts w:cs="Arial"/>
         </w:rPr>
       </w:pPr>
-      <w:bookmarkStart w:id="21" w:name="_Toc25553309"/>
-      <w:bookmarkStart w:id="22" w:name="_Toc71691014"/>
-      <w:bookmarkStart w:id="23" w:name="_Toc2333859"/>
+      <w:bookmarkStart w:id="30" w:name="_Toc25553309"/>
+      <w:bookmarkStart w:id="31" w:name="_Toc71691014"/>
       <w:r>
         <w:rPr>
           <w:rFonts w:cs="Arial"/>
@@ -8500,14 +9192,13 @@
           <w:tab w:val="num" w:pos="360"/>
         </w:tabs>
       </w:pPr>
-      <w:bookmarkStart w:id="24" w:name="_Toc2333860"/>
-      <w:bookmarkEnd w:id="21"/>
-      <w:bookmarkEnd w:id="22"/>
-      <w:bookmarkEnd w:id="23"/>
+      <w:bookmarkStart w:id="32" w:name="_Toc3792886"/>
+      <w:bookmarkEnd w:id="30"/>
+      <w:bookmarkEnd w:id="31"/>
       <w:r>
         <w:t>Implémentation</w:t>
       </w:r>
-      <w:bookmarkEnd w:id="24"/>
+      <w:bookmarkEnd w:id="32"/>
     </w:p>
     <w:p>
       <w:pPr>
@@ -8517,10 +9208,10 @@
           <w:iCs/>
         </w:rPr>
       </w:pPr>
-      <w:bookmarkStart w:id="25" w:name="_Toc2333861"/>
-      <w:bookmarkStart w:id="26" w:name="_Toc25553317"/>
-      <w:bookmarkStart w:id="27" w:name="_Toc71691022"/>
-      <w:bookmarkStart w:id="28" w:name="_Ref254352701"/>
+      <w:bookmarkStart w:id="33" w:name="_Toc3792887"/>
+      <w:bookmarkStart w:id="34" w:name="_Toc25553317"/>
+      <w:bookmarkStart w:id="35" w:name="_Toc71691022"/>
+      <w:bookmarkStart w:id="36" w:name="_Ref254352701"/>
       <w:r>
         <w:rPr>
           <w:i w:val="0"/>
@@ -8528,7 +9219,7 @@
         </w:rPr>
         <w:t>Vue d’ensemble</w:t>
       </w:r>
-      <w:bookmarkEnd w:id="25"/>
+      <w:bookmarkEnd w:id="33"/>
     </w:p>
     <w:p>
       <w:pPr>
@@ -8597,7 +9288,7 @@
           <w:iCs/>
         </w:rPr>
       </w:pPr>
-      <w:bookmarkStart w:id="29" w:name="_Toc2333862"/>
+      <w:bookmarkStart w:id="37" w:name="_Toc3792888"/>
       <w:r>
         <w:rPr>
           <w:i w:val="0"/>
@@ -8605,7 +9296,7 @@
         </w:rPr>
         <w:t>Choix techniques</w:t>
       </w:r>
-      <w:bookmarkEnd w:id="29"/>
+      <w:bookmarkEnd w:id="37"/>
     </w:p>
     <w:p>
       <w:pPr>
@@ -8654,7 +9345,6 @@
         </w:numPr>
       </w:pPr>
       <w:r>
-        <w:lastRenderedPageBreak/>
         <w:t xml:space="preserve">Logiciels tiers (utilitaires, </w:t>
       </w:r>
       <w:proofErr w:type="spellStart"/>
@@ -8693,7 +9383,7 @@
           <w:iCs/>
         </w:rPr>
       </w:pPr>
-      <w:bookmarkStart w:id="30" w:name="_Toc2333863"/>
+      <w:bookmarkStart w:id="38" w:name="_Toc3792889"/>
       <w:r>
         <w:rPr>
           <w:i w:val="0"/>
@@ -8701,7 +9391,7 @@
         </w:rPr>
         <w:t>Modèle Logique de données</w:t>
       </w:r>
-      <w:bookmarkEnd w:id="30"/>
+      <w:bookmarkEnd w:id="38"/>
     </w:p>
     <w:p>
       <w:pPr>
@@ -8778,7 +9468,7 @@
           <w:iCs/>
         </w:rPr>
       </w:pPr>
-      <w:bookmarkStart w:id="31" w:name="_Toc2333864"/>
+      <w:bookmarkStart w:id="39" w:name="_Toc3792890"/>
       <w:r>
         <w:rPr>
           <w:i w:val="0"/>
@@ -8786,7 +9476,7 @@
         </w:rPr>
         <w:t>Points techniques spécifiques</w:t>
       </w:r>
-      <w:bookmarkEnd w:id="31"/>
+      <w:bookmarkEnd w:id="39"/>
     </w:p>
     <w:p>
       <w:pPr>
@@ -8947,35 +9637,35 @@
       <w:pPr>
         <w:pStyle w:val="Titre3"/>
       </w:pPr>
-      <w:bookmarkStart w:id="32" w:name="_Toc2333865"/>
+      <w:bookmarkStart w:id="40" w:name="_Toc3792891"/>
       <w:r>
         <w:t>Point 1</w:t>
       </w:r>
-      <w:bookmarkEnd w:id="32"/>
+      <w:bookmarkEnd w:id="40"/>
     </w:p>
     <w:p>
       <w:pPr>
         <w:pStyle w:val="Titre3"/>
       </w:pPr>
-      <w:bookmarkStart w:id="33" w:name="_Toc2333866"/>
+      <w:bookmarkStart w:id="41" w:name="_Toc3792892"/>
       <w:r>
         <w:t>Point 2</w:t>
       </w:r>
-      <w:bookmarkEnd w:id="33"/>
+      <w:bookmarkEnd w:id="41"/>
     </w:p>
     <w:p>
       <w:pPr>
         <w:pStyle w:val="Titre3"/>
       </w:pPr>
-      <w:bookmarkStart w:id="34" w:name="_Toc2333867"/>
+      <w:bookmarkStart w:id="42" w:name="_Toc3792893"/>
       <w:r>
         <w:t>Point …</w:t>
       </w:r>
-      <w:bookmarkEnd w:id="34"/>
-    </w:p>
-    <w:bookmarkEnd w:id="26"/>
-    <w:bookmarkEnd w:id="27"/>
-    <w:bookmarkEnd w:id="28"/>
+      <w:bookmarkEnd w:id="42"/>
+    </w:p>
+    <w:bookmarkEnd w:id="34"/>
+    <w:bookmarkEnd w:id="35"/>
+    <w:bookmarkEnd w:id="36"/>
     <w:p>
       <w:pPr>
         <w:pStyle w:val="Help"/>
@@ -9033,7 +9723,7 @@
           <w:iCs/>
         </w:rPr>
       </w:pPr>
-      <w:bookmarkStart w:id="35" w:name="_Toc2333868"/>
+      <w:bookmarkStart w:id="43" w:name="_Toc3792894"/>
       <w:r>
         <w:rPr>
           <w:i w:val="0"/>
@@ -9041,7 +9731,7 @@
         </w:rPr>
         <w:t>Livraisons</w:t>
       </w:r>
-      <w:bookmarkEnd w:id="35"/>
+      <w:bookmarkEnd w:id="43"/>
     </w:p>
     <w:p>
       <w:pPr>
@@ -9055,13 +9745,13 @@
       <w:pPr>
         <w:pStyle w:val="Titre1"/>
       </w:pPr>
-      <w:bookmarkStart w:id="36" w:name="_Toc2333869"/>
-      <w:bookmarkStart w:id="37" w:name="_Toc25553321"/>
-      <w:bookmarkStart w:id="38" w:name="_Toc71691025"/>
+      <w:bookmarkStart w:id="44" w:name="_Toc3792895"/>
+      <w:bookmarkStart w:id="45" w:name="_Toc25553321"/>
+      <w:bookmarkStart w:id="46" w:name="_Toc71691025"/>
       <w:r>
         <w:t>Tests</w:t>
       </w:r>
-      <w:bookmarkEnd w:id="36"/>
+      <w:bookmarkEnd w:id="44"/>
     </w:p>
     <w:p>
       <w:pPr>
@@ -9071,7 +9761,7 @@
           <w:iCs/>
         </w:rPr>
       </w:pPr>
-      <w:bookmarkStart w:id="39" w:name="_Toc2333870"/>
+      <w:bookmarkStart w:id="47" w:name="_Toc3792896"/>
       <w:r>
         <w:rPr>
           <w:i w:val="0"/>
@@ -9086,7 +9776,7 @@
         </w:rPr>
         <w:t>est</w:t>
       </w:r>
-      <w:bookmarkEnd w:id="37"/>
+      <w:bookmarkEnd w:id="45"/>
       <w:r>
         <w:rPr>
           <w:i w:val="0"/>
@@ -9094,8 +9784,8 @@
         </w:rPr>
         <w:t>s effectués</w:t>
       </w:r>
-      <w:bookmarkEnd w:id="38"/>
-      <w:bookmarkEnd w:id="39"/>
+      <w:bookmarkEnd w:id="46"/>
+      <w:bookmarkEnd w:id="47"/>
     </w:p>
     <w:p>
       <w:pPr>
@@ -9113,9 +9803,9 @@
           <w:iCs/>
         </w:rPr>
       </w:pPr>
-      <w:bookmarkStart w:id="40" w:name="_Toc25553322"/>
-      <w:bookmarkStart w:id="41" w:name="_Toc71691026"/>
-      <w:bookmarkStart w:id="42" w:name="_Toc2333871"/>
+      <w:bookmarkStart w:id="48" w:name="_Toc25553322"/>
+      <w:bookmarkStart w:id="49" w:name="_Toc71691026"/>
+      <w:bookmarkStart w:id="50" w:name="_Toc3792897"/>
       <w:r>
         <w:rPr>
           <w:i w:val="0"/>
@@ -9123,7 +9813,7 @@
         </w:rPr>
         <w:t xml:space="preserve">Erreurs </w:t>
       </w:r>
-      <w:bookmarkEnd w:id="40"/>
+      <w:bookmarkEnd w:id="48"/>
       <w:r>
         <w:rPr>
           <w:i w:val="0"/>
@@ -9131,8 +9821,8 @@
         </w:rPr>
         <w:t>restantes</w:t>
       </w:r>
-      <w:bookmarkEnd w:id="41"/>
-      <w:bookmarkEnd w:id="42"/>
+      <w:bookmarkEnd w:id="49"/>
+      <w:bookmarkEnd w:id="50"/>
       <w:r>
         <w:rPr>
           <w:i w:val="0"/>
@@ -9145,7 +9835,7 @@
       <w:pPr>
         <w:pStyle w:val="Help"/>
       </w:pPr>
-      <w:bookmarkStart w:id="43" w:name="_Toc25553323"/>
+      <w:bookmarkStart w:id="51" w:name="_Toc25553323"/>
       <w:r>
         <w:t xml:space="preserve">S'il reste encore des </w:t>
       </w:r>
@@ -9181,7 +9871,7 @@
       <w:r>
         <w:t>Conséquences sur l'utilisation du produit</w:t>
       </w:r>
-      <w:bookmarkEnd w:id="43"/>
+      <w:bookmarkEnd w:id="51"/>
     </w:p>
     <w:p>
       <w:pPr>
@@ -9202,19 +9892,18 @@
           <w:tab w:val="num" w:pos="360"/>
         </w:tabs>
       </w:pPr>
-      <w:bookmarkStart w:id="44" w:name="_Toc25553328"/>
-      <w:bookmarkStart w:id="45" w:name="_Toc71703263"/>
-      <w:bookmarkStart w:id="46" w:name="_Toc2333872"/>
-      <w:r>
-        <w:lastRenderedPageBreak/>
+      <w:bookmarkStart w:id="52" w:name="_Toc25553328"/>
+      <w:bookmarkStart w:id="53" w:name="_Toc71703263"/>
+      <w:bookmarkStart w:id="54" w:name="_Toc3792898"/>
+      <w:r>
         <w:t>C</w:t>
       </w:r>
-      <w:bookmarkEnd w:id="44"/>
-      <w:bookmarkEnd w:id="45"/>
+      <w:bookmarkEnd w:id="52"/>
+      <w:bookmarkEnd w:id="53"/>
       <w:r>
         <w:t>onclusions</w:t>
       </w:r>
-      <w:bookmarkEnd w:id="46"/>
+      <w:bookmarkEnd w:id="54"/>
     </w:p>
     <w:p>
       <w:pPr>
@@ -9296,16 +9985,16 @@
           <w:tab w:val="num" w:pos="360"/>
         </w:tabs>
       </w:pPr>
-      <w:bookmarkStart w:id="47" w:name="_Toc71703264"/>
-      <w:bookmarkStart w:id="48" w:name="_Toc2333873"/>
+      <w:bookmarkStart w:id="55" w:name="_Toc71703264"/>
+      <w:bookmarkStart w:id="56" w:name="_Toc3792899"/>
       <w:r>
         <w:t>A</w:t>
       </w:r>
-      <w:bookmarkEnd w:id="47"/>
+      <w:bookmarkEnd w:id="55"/>
       <w:r>
         <w:t>nnexes</w:t>
       </w:r>
-      <w:bookmarkEnd w:id="48"/>
+      <w:bookmarkEnd w:id="56"/>
     </w:p>
     <w:p>
       <w:pPr>
@@ -9315,8 +10004,8 @@
           <w:iCs/>
         </w:rPr>
       </w:pPr>
-      <w:bookmarkStart w:id="49" w:name="_Toc71703265"/>
-      <w:bookmarkStart w:id="50" w:name="_Toc2333874"/>
+      <w:bookmarkStart w:id="57" w:name="_Toc71703265"/>
+      <w:bookmarkStart w:id="58" w:name="_Toc3792900"/>
       <w:r>
         <w:rPr>
           <w:i w:val="0"/>
@@ -9324,8 +10013,8 @@
         </w:rPr>
         <w:t>Sources – Bibliographie</w:t>
       </w:r>
-      <w:bookmarkEnd w:id="49"/>
-      <w:bookmarkEnd w:id="50"/>
+      <w:bookmarkEnd w:id="57"/>
+      <w:bookmarkEnd w:id="58"/>
     </w:p>
     <w:p>
       <w:pPr>
@@ -9357,9 +10046,9 @@
           <w:iCs/>
         </w:rPr>
       </w:pPr>
-      <w:bookmarkStart w:id="51" w:name="_Toc25553330"/>
-      <w:bookmarkStart w:id="52" w:name="_Toc71703266"/>
-      <w:bookmarkStart w:id="53" w:name="_Toc2333875"/>
+      <w:bookmarkStart w:id="59" w:name="_Toc25553330"/>
+      <w:bookmarkStart w:id="60" w:name="_Toc71703266"/>
+      <w:bookmarkStart w:id="61" w:name="_Toc3792901"/>
       <w:r>
         <w:rPr>
           <w:i w:val="0"/>
@@ -9367,8 +10056,8 @@
         </w:rPr>
         <w:t xml:space="preserve">Journal de bord </w:t>
       </w:r>
-      <w:bookmarkEnd w:id="51"/>
-      <w:bookmarkEnd w:id="52"/>
+      <w:bookmarkEnd w:id="59"/>
+      <w:bookmarkEnd w:id="60"/>
       <w:r>
         <w:rPr>
           <w:i w:val="0"/>
@@ -9376,7 +10065,7 @@
         </w:rPr>
         <w:t>du projet</w:t>
       </w:r>
-      <w:bookmarkEnd w:id="53"/>
+      <w:bookmarkEnd w:id="61"/>
     </w:p>
     <w:p/>
     <w:tbl>
@@ -9398,6 +10087,9 @@
         <w:gridCol w:w="7368"/>
       </w:tblGrid>
       <w:tr>
+        <w:trPr>
+          <w:trHeight w:val="305"/>
+        </w:trPr>
         <w:tc>
           <w:tcPr>
             <w:tcW w:w="1134" w:type="dxa"/>
@@ -9442,6 +10134,9 @@
         </w:tc>
       </w:tr>
       <w:tr>
+        <w:trPr>
+          <w:trHeight w:val="528"/>
+        </w:trPr>
         <w:tc>
           <w:tcPr>
             <w:tcW w:w="1134" w:type="dxa"/>
@@ -9460,6 +10155,33 @@
             <w:r>
               <w:t>Publication du document de projet par Samuel Roland (voir commit).</w:t>
             </w:r>
+          </w:p>
+        </w:tc>
+      </w:tr>
+      <w:tr>
+        <w:trPr>
+          <w:trHeight w:val="528"/>
+        </w:trPr>
+        <w:tc>
+          <w:tcPr>
+            <w:tcW w:w="1134" w:type="dxa"/>
+          </w:tcPr>
+          <w:p>
+            <w:r>
+              <w:t>18.03.2019</w:t>
+            </w:r>
+          </w:p>
+        </w:tc>
+        <w:tc>
+          <w:tcPr>
+            <w:tcW w:w="7652" w:type="dxa"/>
+          </w:tcPr>
+          <w:p>
+            <w:r>
+              <w:t>Stratégie de test validée par le chef de projet</w:t>
+            </w:r>
+            <w:bookmarkStart w:id="62" w:name="_GoBack"/>
+            <w:bookmarkEnd w:id="62"/>
           </w:p>
         </w:tc>
       </w:tr>
@@ -9470,8 +10192,6 @@
           <w:szCs w:val="14"/>
         </w:rPr>
       </w:pPr>
-      <w:bookmarkStart w:id="54" w:name="_GoBack"/>
-      <w:bookmarkEnd w:id="54"/>
     </w:p>
     <w:sectPr>
       <w:headerReference w:type="default" r:id="rId11"/>
@@ -9542,7 +10262,7 @@
         <w:rStyle w:val="Numrodepage"/>
         <w:noProof/>
       </w:rPr>
-      <w:t>10</w:t>
+      <w:t>11</w:t>
     </w:r>
     <w:r>
       <w:rPr>
@@ -9566,7 +10286,7 @@
       <w:rPr>
         <w:noProof/>
       </w:rPr>
-      <w:t>17/03/2019 18:06:00</w:t>
+      <w:t>18/03/2019 10:24:00</w:t>
     </w:r>
     <w:r>
       <w:rPr>
@@ -10714,7 +11434,6 @@
     <w:lvl w:ilvl="0">
       <w:start w:val="1"/>
       <w:numFmt w:val="decimal"/>
-      <w:pStyle w:val="Titre1"/>
       <w:lvlText w:val="%1"/>
       <w:lvlJc w:val="left"/>
       <w:pPr>
@@ -10724,7 +11443,6 @@
     <w:lvl w:ilvl="1">
       <w:start w:val="1"/>
       <w:numFmt w:val="decimal"/>
-      <w:pStyle w:val="Titre2"/>
       <w:lvlText w:val="%1.%2"/>
       <w:lvlJc w:val="left"/>
       <w:pPr>
@@ -10734,7 +11452,6 @@
     <w:lvl w:ilvl="2">
       <w:start w:val="1"/>
       <w:numFmt w:val="decimal"/>
-      <w:pStyle w:val="Titre3"/>
       <w:lvlText w:val="%1.%2.%3"/>
       <w:lvlJc w:val="left"/>
       <w:pPr>
@@ -10744,7 +11461,6 @@
     <w:lvl w:ilvl="3">
       <w:start w:val="1"/>
       <w:numFmt w:val="decimal"/>
-      <w:pStyle w:val="Titre4"/>
       <w:lvlText w:val="%1.%2.%3.%4"/>
       <w:lvlJc w:val="left"/>
       <w:pPr>
@@ -10754,7 +11470,6 @@
     <w:lvl w:ilvl="4">
       <w:start w:val="1"/>
       <w:numFmt w:val="decimal"/>
-      <w:pStyle w:val="Titre5"/>
       <w:lvlText w:val="%1.%2.%3.%4.%5"/>
       <w:lvlJc w:val="left"/>
       <w:pPr>
@@ -10764,7 +11479,6 @@
     <w:lvl w:ilvl="5">
       <w:start w:val="1"/>
       <w:numFmt w:val="decimal"/>
-      <w:pStyle w:val="Titre6"/>
       <w:lvlText w:val="%1.%2.%3.%4.%5.%6"/>
       <w:lvlJc w:val="left"/>
       <w:pPr>
@@ -10774,7 +11488,6 @@
     <w:lvl w:ilvl="6">
       <w:start w:val="1"/>
       <w:numFmt w:val="decimal"/>
-      <w:pStyle w:val="Titre7"/>
       <w:lvlText w:val="%1.%2.%3.%4.%5.%6.%7"/>
       <w:lvlJc w:val="left"/>
       <w:pPr>
@@ -10784,7 +11497,6 @@
     <w:lvl w:ilvl="7">
       <w:start w:val="1"/>
       <w:numFmt w:val="decimal"/>
-      <w:pStyle w:val="Titre8"/>
       <w:lvlText w:val="%1.%2.%3.%4.%5.%6.%7.%8"/>
       <w:lvlJc w:val="left"/>
       <w:pPr>
@@ -10794,7 +11506,6 @@
     <w:lvl w:ilvl="8">
       <w:start w:val="1"/>
       <w:numFmt w:val="decimal"/>
-      <w:pStyle w:val="Titre9"/>
       <w:lvlText w:val="%1.%2.%3.%4.%5.%6.%7.%8.%9"/>
       <w:lvlJc w:val="left"/>
       <w:pPr>
@@ -13595,15 +14306,6 @@
     <w:lsdException w:name="Table Web 2" w:semiHidden="1" w:unhideWhenUsed="1"/>
     <w:lsdException w:name="Table Web 3" w:semiHidden="1" w:unhideWhenUsed="1"/>
     <w:lsdException w:name="Table Theme" w:semiHidden="1" w:unhideWhenUsed="1"/>
-    <w:lsdException w:name="Note Level 1" w:semiHidden="1" w:uiPriority="99" w:unhideWhenUsed="1"/>
-    <w:lsdException w:name="Note Level 2" w:semiHidden="1" w:uiPriority="99" w:unhideWhenUsed="1"/>
-    <w:lsdException w:name="Note Level 3" w:semiHidden="1" w:uiPriority="99" w:unhideWhenUsed="1"/>
-    <w:lsdException w:name="Note Level 4" w:semiHidden="1" w:uiPriority="99" w:unhideWhenUsed="1"/>
-    <w:lsdException w:name="Note Level 5" w:semiHidden="1" w:uiPriority="99" w:unhideWhenUsed="1"/>
-    <w:lsdException w:name="Note Level 6" w:semiHidden="1" w:uiPriority="99" w:unhideWhenUsed="1"/>
-    <w:lsdException w:name="Note Level 7" w:semiHidden="1" w:uiPriority="99" w:unhideWhenUsed="1"/>
-    <w:lsdException w:name="Note Level 8" w:semiHidden="1" w:uiPriority="99" w:unhideWhenUsed="1"/>
-    <w:lsdException w:name="Note Level 9" w:semiHidden="1" w:uiPriority="99" w:unhideWhenUsed="1"/>
     <w:lsdException w:name="Placeholder Text" w:uiPriority="67"/>
     <w:lsdException w:name="No Spacing" w:uiPriority="68"/>
     <w:lsdException w:name="Light Shading" w:uiPriority="69"/>
@@ -14002,7 +14704,6 @@
   <w:style w:type="character" w:default="1" w:styleId="Policepardfaut">
     <w:name w:val="Default Paragraph Font"/>
     <w:uiPriority w:val="1"/>
-    <w:semiHidden/>
     <w:unhideWhenUsed/>
   </w:style>
   <w:style w:type="table" w:default="1" w:styleId="TableauNormal">

</xml_diff>